<commit_message>
update cv and packages
</commit_message>
<xml_diff>
--- a/data/cv/CVTemplate.3-wooyong.docx
+++ b/data/cv/CVTemplate.3-wooyong.docx
@@ -468,7 +468,7 @@
             <w:hyperlink r:id="rId4" w:history="1">
               <w:r>
                 <w:rPr>
-                  <w:rStyle w:val="Hyperlink"/>
+                  <w:rStyle w:val="a4"/>
                   <w:rFonts w:ascii="Garamond" w:hAnsi="Garamond"/>
                   <w:sz w:val="24"/>
                   <w:szCs w:val="24"/>
@@ -538,7 +538,7 @@
             <w:hyperlink r:id="rId5" w:history="1">
               <w:r>
                 <w:rPr>
-                  <w:rStyle w:val="Hyperlink"/>
+                  <w:rStyle w:val="a4"/>
                   <w:rFonts w:ascii="Garamond" w:hAnsi="Garamond"/>
                   <w:sz w:val="24"/>
                   <w:szCs w:val="24"/>
@@ -592,7 +592,7 @@
             <w:hyperlink r:id="rId6" w:history="1">
               <w:r>
                 <w:rPr>
-                  <w:rStyle w:val="Hyperlink"/>
+                  <w:rStyle w:val="a4"/>
                   <w:rFonts w:ascii="Garamond" w:hAnsi="Garamond"/>
                   <w:sz w:val="24"/>
                   <w:szCs w:val="24"/>
@@ -602,7 +602,7 @@
             </w:hyperlink>
             <w:r>
               <w:rPr>
-                <w:rStyle w:val="Hyperlink"/>
+                <w:rStyle w:val="a4"/>
                 <w:rFonts w:ascii="Garamond" w:hAnsi="Garamond"/>
                 <w:sz w:val="24"/>
                 <w:szCs w:val="24"/>
@@ -1292,7 +1292,7 @@
             <w:hyperlink r:id="rId7" w:history="1">
               <w:r>
                 <w:rPr>
-                  <w:rStyle w:val="Hyperlink"/>
+                  <w:rStyle w:val="a4"/>
                   <w:rFonts w:ascii="Garamond" w:hAnsi="Garamond"/>
                   <w:sz w:val="24"/>
                   <w:szCs w:val="24"/>
@@ -1349,7 +1349,7 @@
             <w:hyperlink r:id="rId8" w:history="1">
               <w:r>
                 <w:rPr>
-                  <w:rStyle w:val="Hyperlink"/>
+                  <w:rStyle w:val="a4"/>
                   <w:rFonts w:ascii="Garamond" w:hAnsi="Garamond"/>
                   <w:sz w:val="24"/>
                   <w:szCs w:val="24"/>
@@ -1604,7 +1604,7 @@
             <w:hyperlink r:id="rId9" w:history="1">
               <w:r>
                 <w:rPr>
-                  <w:rStyle w:val="Hyperlink"/>
+                  <w:rStyle w:val="a4"/>
                   <w:rFonts w:ascii="Garamond" w:hAnsi="Garamond"/>
                   <w:sz w:val="24"/>
                   <w:szCs w:val="24"/>
@@ -1763,6 +1763,24 @@
                 <w:szCs w:val="24"/>
               </w:rPr>
             </w:pPr>
+            <w:r>
+              <w:rPr>
+                <w:rFonts w:ascii="Garamond" w:hAnsi="Garamond"/>
+                <w:sz w:val="24"/>
+                <w:szCs w:val="24"/>
+              </w:rPr>
+              <w:t xml:space="preserve">Secondary fields: </w:t>
+            </w:r>
+            <w:r>
+              <w:rPr>
+                <w:rFonts w:ascii="Garamond" w:hAnsi="Garamond"/>
+                <w:sz w:val="24"/>
+                <w:szCs w:val="24"/>
+              </w:rPr>
+              <w:t>Applied Microeconomics</w:t>
+            </w:r>
+            <w:bookmarkStart w:id="0" w:name="_GoBack"/>
+            <w:bookmarkEnd w:id="0"/>
           </w:p>
         </w:tc>
       </w:tr>
@@ -1794,21 +1812,722 @@
                 <w:szCs w:val="24"/>
               </w:rPr>
             </w:pPr>
-            <w:r>
-              <w:rPr>
-                <w:rFonts w:ascii="Garamond" w:hAnsi="Garamond"/>
-                <w:sz w:val="24"/>
-                <w:szCs w:val="24"/>
-              </w:rPr>
-              <w:t xml:space="preserve">Secondary fields: </w:t>
-            </w:r>
-            <w:r>
-              <w:rPr>
-                <w:rFonts w:ascii="Garamond" w:hAnsi="Garamond"/>
-                <w:sz w:val="24"/>
-                <w:szCs w:val="24"/>
-              </w:rPr>
-              <w:t>Labor Economics</w:t>
+          </w:p>
+        </w:tc>
+      </w:tr>
+      <w:tr>
+        <w:tc>
+          <w:tcPr>
+            <w:tcW w:w="9468" w:type="dxa"/>
+            <w:gridSpan w:val="6"/>
+          </w:tcPr>
+          <w:p>
+            <w:pPr>
+              <w:rPr>
+                <w:rFonts w:ascii="Garamond" w:hAnsi="Garamond"/>
+                <w:b/>
+                <w:sz w:val="24"/>
+                <w:szCs w:val="24"/>
+                <w:u w:val="single"/>
+              </w:rPr>
+            </w:pPr>
+            <w:r>
+              <w:rPr>
+                <w:rFonts w:ascii="Garamond" w:hAnsi="Garamond"/>
+                <w:b/>
+                <w:sz w:val="24"/>
+                <w:szCs w:val="24"/>
+              </w:rPr>
+              <w:t>Teaching Experience</w:t>
+            </w:r>
+            <w:r>
+              <w:rPr>
+                <w:rFonts w:ascii="Garamond" w:hAnsi="Garamond"/>
+                <w:b/>
+                <w:sz w:val="24"/>
+                <w:szCs w:val="24"/>
+              </w:rPr>
+              <w:t>:</w:t>
+            </w:r>
+          </w:p>
+        </w:tc>
+      </w:tr>
+      <w:tr>
+        <w:tc>
+          <w:tcPr>
+            <w:tcW w:w="287" w:type="dxa"/>
+          </w:tcPr>
+          <w:p>
+            <w:pPr>
+              <w:rPr>
+                <w:rFonts w:ascii="Garamond" w:hAnsi="Garamond"/>
+                <w:sz w:val="24"/>
+                <w:szCs w:val="24"/>
+              </w:rPr>
+            </w:pPr>
+          </w:p>
+        </w:tc>
+        <w:tc>
+          <w:tcPr>
+            <w:tcW w:w="1584" w:type="dxa"/>
+          </w:tcPr>
+          <w:p>
+            <w:pPr>
+              <w:rPr>
+                <w:rFonts w:ascii="Garamond" w:hAnsi="Garamond"/>
+                <w:sz w:val="24"/>
+                <w:szCs w:val="24"/>
+              </w:rPr>
+            </w:pPr>
+            <w:r>
+              <w:rPr>
+                <w:rFonts w:ascii="Garamond" w:hAnsi="Garamond"/>
+                <w:sz w:val="24"/>
+                <w:szCs w:val="24"/>
+              </w:rPr>
+              <w:t>Spring, 2018</w:t>
+            </w:r>
+          </w:p>
+        </w:tc>
+        <w:tc>
+          <w:tcPr>
+            <w:tcW w:w="7597" w:type="dxa"/>
+            <w:gridSpan w:val="4"/>
+          </w:tcPr>
+          <w:p>
+            <w:pPr>
+              <w:rPr>
+                <w:rFonts w:ascii="Garamond" w:hAnsi="Garamond"/>
+                <w:sz w:val="24"/>
+                <w:szCs w:val="24"/>
+              </w:rPr>
+            </w:pPr>
+            <w:r>
+              <w:rPr>
+                <w:rFonts w:ascii="Garamond" w:hAnsi="Garamond"/>
+                <w:sz w:val="24"/>
+                <w:szCs w:val="24"/>
+              </w:rPr>
+              <w:t>Topics in Econometrics</w:t>
+            </w:r>
+            <w:r>
+              <w:rPr>
+                <w:rFonts w:ascii="Garamond" w:hAnsi="Garamond"/>
+                <w:sz w:val="24"/>
+                <w:szCs w:val="24"/>
+              </w:rPr>
+              <w:t xml:space="preserve"> (graduate)</w:t>
+            </w:r>
+            <w:r>
+              <w:rPr>
+                <w:rFonts w:ascii="Garamond" w:hAnsi="Garamond"/>
+                <w:sz w:val="24"/>
+                <w:szCs w:val="24"/>
+              </w:rPr>
+              <w:t xml:space="preserve">, University of Chicago, Teaching Assistant for </w:t>
+            </w:r>
+            <w:r>
+              <w:rPr>
+                <w:rFonts w:ascii="Garamond" w:hAnsi="Garamond"/>
+                <w:sz w:val="24"/>
+                <w:szCs w:val="24"/>
+              </w:rPr>
+              <w:t>Stéphane Bonhomme</w:t>
+            </w:r>
+          </w:p>
+        </w:tc>
+      </w:tr>
+      <w:tr>
+        <w:tc>
+          <w:tcPr>
+            <w:tcW w:w="287" w:type="dxa"/>
+          </w:tcPr>
+          <w:p>
+            <w:pPr>
+              <w:rPr>
+                <w:rFonts w:ascii="Garamond" w:hAnsi="Garamond"/>
+                <w:sz w:val="24"/>
+                <w:szCs w:val="24"/>
+              </w:rPr>
+            </w:pPr>
+          </w:p>
+        </w:tc>
+        <w:tc>
+          <w:tcPr>
+            <w:tcW w:w="1584" w:type="dxa"/>
+          </w:tcPr>
+          <w:p>
+            <w:pPr>
+              <w:rPr>
+                <w:rFonts w:ascii="Garamond" w:hAnsi="Garamond"/>
+                <w:sz w:val="24"/>
+                <w:szCs w:val="24"/>
+              </w:rPr>
+            </w:pPr>
+            <w:r>
+              <w:rPr>
+                <w:rFonts w:ascii="Garamond" w:hAnsi="Garamond"/>
+                <w:sz w:val="24"/>
+                <w:szCs w:val="24"/>
+              </w:rPr>
+              <w:t>Winter, 2018</w:t>
+            </w:r>
+          </w:p>
+          <w:p>
+            <w:pPr>
+              <w:rPr>
+                <w:rFonts w:ascii="Garamond" w:hAnsi="Garamond"/>
+                <w:sz w:val="24"/>
+                <w:szCs w:val="24"/>
+              </w:rPr>
+            </w:pPr>
+          </w:p>
+          <w:p>
+            <w:pPr>
+              <w:rPr>
+                <w:rFonts w:ascii="Garamond" w:hAnsi="Garamond"/>
+                <w:sz w:val="24"/>
+                <w:szCs w:val="24"/>
+                <w:lang w:eastAsia="ko-KR"/>
+              </w:rPr>
+            </w:pPr>
+            <w:r>
+              <w:rPr>
+                <w:rFonts w:ascii="Garamond" w:hAnsi="Garamond" w:hint="eastAsia"/>
+                <w:sz w:val="24"/>
+                <w:szCs w:val="24"/>
+                <w:lang w:eastAsia="ko-KR"/>
+              </w:rPr>
+              <w:t>A</w:t>
+            </w:r>
+            <w:r>
+              <w:rPr>
+                <w:rFonts w:ascii="Garamond" w:hAnsi="Garamond"/>
+                <w:sz w:val="24"/>
+                <w:szCs w:val="24"/>
+                <w:lang w:eastAsia="ko-KR"/>
+              </w:rPr>
+              <w:t>utumn, 2017</w:t>
+            </w:r>
+          </w:p>
+          <w:p>
+            <w:pPr>
+              <w:rPr>
+                <w:rFonts w:ascii="Garamond" w:hAnsi="Garamond"/>
+                <w:sz w:val="24"/>
+                <w:szCs w:val="24"/>
+                <w:lang w:eastAsia="ko-KR"/>
+              </w:rPr>
+            </w:pPr>
+          </w:p>
+          <w:p>
+            <w:pPr>
+              <w:rPr>
+                <w:rFonts w:ascii="Garamond" w:hAnsi="Garamond"/>
+                <w:sz w:val="24"/>
+                <w:szCs w:val="24"/>
+                <w:lang w:eastAsia="ko-KR"/>
+              </w:rPr>
+            </w:pPr>
+            <w:r>
+              <w:rPr>
+                <w:rFonts w:ascii="Garamond" w:hAnsi="Garamond" w:hint="eastAsia"/>
+                <w:sz w:val="24"/>
+                <w:szCs w:val="24"/>
+                <w:lang w:eastAsia="ko-KR"/>
+              </w:rPr>
+              <w:t>S</w:t>
+            </w:r>
+            <w:r>
+              <w:rPr>
+                <w:rFonts w:ascii="Garamond" w:hAnsi="Garamond"/>
+                <w:sz w:val="24"/>
+                <w:szCs w:val="24"/>
+                <w:lang w:eastAsia="ko-KR"/>
+              </w:rPr>
+              <w:t>pring, 2017</w:t>
+            </w:r>
+          </w:p>
+          <w:p>
+            <w:pPr>
+              <w:rPr>
+                <w:rFonts w:ascii="Garamond" w:hAnsi="Garamond"/>
+                <w:sz w:val="24"/>
+                <w:szCs w:val="24"/>
+                <w:lang w:eastAsia="ko-KR"/>
+              </w:rPr>
+            </w:pPr>
+          </w:p>
+          <w:p>
+            <w:pPr>
+              <w:rPr>
+                <w:rFonts w:ascii="Garamond" w:hAnsi="Garamond"/>
+                <w:sz w:val="24"/>
+                <w:szCs w:val="24"/>
+                <w:lang w:eastAsia="ko-KR"/>
+              </w:rPr>
+            </w:pPr>
+            <w:r>
+              <w:rPr>
+                <w:rFonts w:ascii="Garamond" w:hAnsi="Garamond" w:hint="eastAsia"/>
+                <w:sz w:val="24"/>
+                <w:szCs w:val="24"/>
+                <w:lang w:eastAsia="ko-KR"/>
+              </w:rPr>
+              <w:t>W</w:t>
+            </w:r>
+            <w:r>
+              <w:rPr>
+                <w:rFonts w:ascii="Garamond" w:hAnsi="Garamond"/>
+                <w:sz w:val="24"/>
+                <w:szCs w:val="24"/>
+                <w:lang w:eastAsia="ko-KR"/>
+              </w:rPr>
+              <w:t>inter, 2017</w:t>
+            </w:r>
+          </w:p>
+          <w:p>
+            <w:pPr>
+              <w:rPr>
+                <w:rFonts w:ascii="Garamond" w:hAnsi="Garamond"/>
+                <w:sz w:val="24"/>
+                <w:szCs w:val="24"/>
+                <w:lang w:eastAsia="ko-KR"/>
+              </w:rPr>
+            </w:pPr>
+          </w:p>
+          <w:p>
+            <w:pPr>
+              <w:rPr>
+                <w:rFonts w:ascii="Garamond" w:hAnsi="Garamond"/>
+                <w:sz w:val="24"/>
+                <w:szCs w:val="24"/>
+                <w:lang w:eastAsia="ko-KR"/>
+              </w:rPr>
+            </w:pPr>
+            <w:r>
+              <w:rPr>
+                <w:rFonts w:ascii="Garamond" w:hAnsi="Garamond" w:hint="eastAsia"/>
+                <w:sz w:val="24"/>
+                <w:szCs w:val="24"/>
+                <w:lang w:eastAsia="ko-KR"/>
+              </w:rPr>
+              <w:t>A</w:t>
+            </w:r>
+            <w:r>
+              <w:rPr>
+                <w:rFonts w:ascii="Garamond" w:hAnsi="Garamond"/>
+                <w:sz w:val="24"/>
+                <w:szCs w:val="24"/>
+                <w:lang w:eastAsia="ko-KR"/>
+              </w:rPr>
+              <w:t>utumn, 2016</w:t>
+            </w:r>
+          </w:p>
+          <w:p>
+            <w:pPr>
+              <w:rPr>
+                <w:rFonts w:ascii="Garamond" w:hAnsi="Garamond"/>
+                <w:sz w:val="24"/>
+                <w:szCs w:val="24"/>
+                <w:lang w:eastAsia="ko-KR"/>
+              </w:rPr>
+            </w:pPr>
+          </w:p>
+          <w:p>
+            <w:pPr>
+              <w:rPr>
+                <w:rFonts w:ascii="Garamond" w:hAnsi="Garamond"/>
+                <w:sz w:val="24"/>
+                <w:szCs w:val="24"/>
+                <w:lang w:eastAsia="ko-KR"/>
+              </w:rPr>
+            </w:pPr>
+            <w:r>
+              <w:rPr>
+                <w:rFonts w:ascii="Garamond" w:hAnsi="Garamond" w:hint="eastAsia"/>
+                <w:sz w:val="24"/>
+                <w:szCs w:val="24"/>
+                <w:lang w:eastAsia="ko-KR"/>
+              </w:rPr>
+              <w:t>2</w:t>
+            </w:r>
+            <w:r>
+              <w:rPr>
+                <w:rFonts w:ascii="Garamond" w:hAnsi="Garamond"/>
+                <w:sz w:val="24"/>
+                <w:szCs w:val="24"/>
+                <w:lang w:eastAsia="ko-KR"/>
+              </w:rPr>
+              <w:t>012 to 2014</w:t>
+            </w:r>
+          </w:p>
+        </w:tc>
+        <w:tc>
+          <w:tcPr>
+            <w:tcW w:w="7597" w:type="dxa"/>
+            <w:gridSpan w:val="4"/>
+          </w:tcPr>
+          <w:p>
+            <w:pPr>
+              <w:rPr>
+                <w:rFonts w:ascii="Garamond" w:hAnsi="Garamond"/>
+                <w:sz w:val="24"/>
+                <w:szCs w:val="24"/>
+              </w:rPr>
+            </w:pPr>
+            <w:r>
+              <w:rPr>
+                <w:rFonts w:ascii="Garamond" w:hAnsi="Garamond"/>
+                <w:sz w:val="24"/>
+                <w:szCs w:val="24"/>
+              </w:rPr>
+              <w:lastRenderedPageBreak/>
+              <w:t xml:space="preserve">Topics in </w:t>
+            </w:r>
+            <w:proofErr w:type="spellStart"/>
+            <w:r>
+              <w:rPr>
+                <w:rFonts w:ascii="Garamond" w:hAnsi="Garamond"/>
+                <w:sz w:val="24"/>
+                <w:szCs w:val="24"/>
+              </w:rPr>
+              <w:t>Microeconometrics</w:t>
+            </w:r>
+            <w:proofErr w:type="spellEnd"/>
+            <w:r>
+              <w:rPr>
+                <w:rFonts w:ascii="Garamond" w:hAnsi="Garamond"/>
+                <w:sz w:val="24"/>
+                <w:szCs w:val="24"/>
+              </w:rPr>
+              <w:t xml:space="preserve"> (undergraduate)</w:t>
+            </w:r>
+            <w:r>
+              <w:rPr>
+                <w:rFonts w:ascii="Garamond" w:hAnsi="Garamond"/>
+                <w:sz w:val="24"/>
+                <w:szCs w:val="24"/>
+              </w:rPr>
+              <w:t xml:space="preserve">, University of Chicago, Teaching Assistant for Thibaut </w:t>
+            </w:r>
+            <w:proofErr w:type="spellStart"/>
+            <w:r>
+              <w:rPr>
+                <w:rFonts w:ascii="Garamond" w:hAnsi="Garamond"/>
+                <w:sz w:val="24"/>
+                <w:szCs w:val="24"/>
+              </w:rPr>
+              <w:t>Lamadon</w:t>
+            </w:r>
+            <w:proofErr w:type="spellEnd"/>
+          </w:p>
+          <w:p>
+            <w:pPr>
+              <w:rPr>
+                <w:rFonts w:ascii="Garamond" w:hAnsi="Garamond"/>
+                <w:sz w:val="24"/>
+                <w:szCs w:val="24"/>
+              </w:rPr>
+            </w:pPr>
+            <w:r>
+              <w:rPr>
+                <w:rFonts w:ascii="Garamond" w:hAnsi="Garamond"/>
+                <w:sz w:val="24"/>
+                <w:szCs w:val="24"/>
+              </w:rPr>
+              <w:lastRenderedPageBreak/>
+              <w:t xml:space="preserve">Topics in </w:t>
+            </w:r>
+            <w:proofErr w:type="spellStart"/>
+            <w:r>
+              <w:rPr>
+                <w:rFonts w:ascii="Garamond" w:hAnsi="Garamond"/>
+                <w:sz w:val="24"/>
+                <w:szCs w:val="24"/>
+              </w:rPr>
+              <w:t>Microeconometrics</w:t>
+            </w:r>
+            <w:proofErr w:type="spellEnd"/>
+            <w:r>
+              <w:rPr>
+                <w:rFonts w:ascii="Garamond" w:hAnsi="Garamond"/>
+                <w:sz w:val="24"/>
+                <w:szCs w:val="24"/>
+              </w:rPr>
+              <w:t xml:space="preserve"> (undergraduate)</w:t>
+            </w:r>
+            <w:r>
+              <w:rPr>
+                <w:rFonts w:ascii="Garamond" w:hAnsi="Garamond"/>
+                <w:sz w:val="24"/>
+                <w:szCs w:val="24"/>
+              </w:rPr>
+              <w:t xml:space="preserve">, University of Chicago, Teaching Assistant for Thibaut </w:t>
+            </w:r>
+            <w:proofErr w:type="spellStart"/>
+            <w:r>
+              <w:rPr>
+                <w:rFonts w:ascii="Garamond" w:hAnsi="Garamond"/>
+                <w:sz w:val="24"/>
+                <w:szCs w:val="24"/>
+              </w:rPr>
+              <w:t>Lamadon</w:t>
+            </w:r>
+            <w:proofErr w:type="spellEnd"/>
+          </w:p>
+          <w:p>
+            <w:pPr>
+              <w:rPr>
+                <w:rFonts w:ascii="Garamond" w:hAnsi="Garamond"/>
+                <w:sz w:val="24"/>
+                <w:szCs w:val="24"/>
+              </w:rPr>
+            </w:pPr>
+            <w:r>
+              <w:rPr>
+                <w:rFonts w:ascii="Garamond" w:hAnsi="Garamond"/>
+                <w:sz w:val="24"/>
+                <w:szCs w:val="24"/>
+              </w:rPr>
+              <w:t xml:space="preserve">Applied </w:t>
+            </w:r>
+            <w:proofErr w:type="spellStart"/>
+            <w:r>
+              <w:rPr>
+                <w:rFonts w:ascii="Garamond" w:hAnsi="Garamond"/>
+                <w:sz w:val="24"/>
+                <w:szCs w:val="24"/>
+              </w:rPr>
+              <w:t>Microeconometrics</w:t>
+            </w:r>
+            <w:proofErr w:type="spellEnd"/>
+            <w:r>
+              <w:rPr>
+                <w:rFonts w:ascii="Garamond" w:hAnsi="Garamond"/>
+                <w:sz w:val="24"/>
+                <w:szCs w:val="24"/>
+              </w:rPr>
+              <w:t xml:space="preserve"> (undergraduate)</w:t>
+            </w:r>
+            <w:r>
+              <w:rPr>
+                <w:rFonts w:ascii="Garamond" w:hAnsi="Garamond"/>
+                <w:sz w:val="24"/>
+                <w:szCs w:val="24"/>
+              </w:rPr>
+              <w:t xml:space="preserve">, University of Chicago, Teaching Assistant for </w:t>
+            </w:r>
+            <w:proofErr w:type="spellStart"/>
+            <w:r>
+              <w:rPr>
+                <w:rFonts w:ascii="Garamond" w:hAnsi="Garamond"/>
+                <w:sz w:val="24"/>
+                <w:szCs w:val="24"/>
+              </w:rPr>
+              <w:t>Juanna</w:t>
+            </w:r>
+            <w:proofErr w:type="spellEnd"/>
+            <w:r>
+              <w:rPr>
+                <w:rFonts w:ascii="Garamond" w:hAnsi="Garamond"/>
+                <w:sz w:val="24"/>
+                <w:szCs w:val="24"/>
+              </w:rPr>
+              <w:t xml:space="preserve"> </w:t>
+            </w:r>
+            <w:proofErr w:type="spellStart"/>
+            <w:r>
+              <w:rPr>
+                <w:rFonts w:ascii="Garamond" w:hAnsi="Garamond"/>
+                <w:sz w:val="24"/>
+                <w:szCs w:val="24"/>
+              </w:rPr>
+              <w:t>Schrøter</w:t>
+            </w:r>
+            <w:proofErr w:type="spellEnd"/>
+            <w:r>
+              <w:rPr>
+                <w:rFonts w:ascii="Garamond" w:hAnsi="Garamond"/>
+                <w:sz w:val="24"/>
+                <w:szCs w:val="24"/>
+              </w:rPr>
+              <w:t xml:space="preserve"> </w:t>
+            </w:r>
+            <w:proofErr w:type="spellStart"/>
+            <w:r>
+              <w:rPr>
+                <w:rFonts w:ascii="Garamond" w:hAnsi="Garamond"/>
+                <w:sz w:val="24"/>
+                <w:szCs w:val="24"/>
+              </w:rPr>
+              <w:t>Joensen</w:t>
+            </w:r>
+            <w:proofErr w:type="spellEnd"/>
+          </w:p>
+          <w:p>
+            <w:pPr>
+              <w:rPr>
+                <w:rFonts w:ascii="Garamond" w:hAnsi="Garamond"/>
+                <w:sz w:val="24"/>
+                <w:szCs w:val="24"/>
+              </w:rPr>
+            </w:pPr>
+            <w:r>
+              <w:rPr>
+                <w:rFonts w:ascii="Garamond" w:hAnsi="Garamond"/>
+                <w:sz w:val="24"/>
+                <w:szCs w:val="24"/>
+              </w:rPr>
+              <w:t xml:space="preserve">Topics in </w:t>
+            </w:r>
+            <w:proofErr w:type="spellStart"/>
+            <w:r>
+              <w:rPr>
+                <w:rFonts w:ascii="Garamond" w:hAnsi="Garamond"/>
+                <w:sz w:val="24"/>
+                <w:szCs w:val="24"/>
+              </w:rPr>
+              <w:t>Microeconometrics</w:t>
+            </w:r>
+            <w:proofErr w:type="spellEnd"/>
+            <w:r>
+              <w:rPr>
+                <w:rFonts w:ascii="Garamond" w:hAnsi="Garamond"/>
+                <w:sz w:val="24"/>
+                <w:szCs w:val="24"/>
+              </w:rPr>
+              <w:t xml:space="preserve"> (undergraduate)</w:t>
+            </w:r>
+            <w:r>
+              <w:rPr>
+                <w:rFonts w:ascii="Garamond" w:hAnsi="Garamond"/>
+                <w:sz w:val="24"/>
+                <w:szCs w:val="24"/>
+              </w:rPr>
+              <w:t>, University of Chicag</w:t>
+            </w:r>
+            <w:r>
+              <w:rPr>
+                <w:rFonts w:ascii="Garamond" w:hAnsi="Garamond"/>
+                <w:sz w:val="24"/>
+                <w:szCs w:val="24"/>
+              </w:rPr>
+              <w:t>o</w:t>
+            </w:r>
+            <w:r>
+              <w:rPr>
+                <w:rFonts w:ascii="Garamond" w:hAnsi="Garamond"/>
+                <w:sz w:val="24"/>
+                <w:szCs w:val="24"/>
+              </w:rPr>
+              <w:t xml:space="preserve">, Teaching Assistant for Thibaut </w:t>
+            </w:r>
+            <w:proofErr w:type="spellStart"/>
+            <w:r>
+              <w:rPr>
+                <w:rFonts w:ascii="Garamond" w:hAnsi="Garamond"/>
+                <w:sz w:val="24"/>
+                <w:szCs w:val="24"/>
+              </w:rPr>
+              <w:t>Lamadon</w:t>
+            </w:r>
+            <w:proofErr w:type="spellEnd"/>
+          </w:p>
+          <w:p>
+            <w:pPr>
+              <w:rPr>
+                <w:rFonts w:ascii="Garamond" w:hAnsi="Garamond"/>
+                <w:sz w:val="24"/>
+                <w:szCs w:val="24"/>
+              </w:rPr>
+            </w:pPr>
+            <w:r>
+              <w:rPr>
+                <w:rFonts w:ascii="Garamond" w:hAnsi="Garamond"/>
+                <w:sz w:val="24"/>
+                <w:szCs w:val="24"/>
+              </w:rPr>
+              <w:t>Topics in Econometrics</w:t>
+            </w:r>
+            <w:r>
+              <w:rPr>
+                <w:rFonts w:ascii="Garamond" w:hAnsi="Garamond"/>
+                <w:sz w:val="24"/>
+                <w:szCs w:val="24"/>
+              </w:rPr>
+              <w:t xml:space="preserve"> (graduate)</w:t>
+            </w:r>
+            <w:r>
+              <w:rPr>
+                <w:rFonts w:ascii="Garamond" w:hAnsi="Garamond"/>
+                <w:sz w:val="24"/>
+                <w:szCs w:val="24"/>
+              </w:rPr>
+              <w:t xml:space="preserve">, University of Chicago, Teaching Assistant for </w:t>
+            </w:r>
+            <w:r>
+              <w:rPr>
+                <w:rFonts w:ascii="Garamond" w:hAnsi="Garamond"/>
+                <w:sz w:val="24"/>
+                <w:szCs w:val="24"/>
+              </w:rPr>
+              <w:t>Stéphane Bonhomme</w:t>
+            </w:r>
+          </w:p>
+          <w:p>
+            <w:pPr>
+              <w:rPr>
+                <w:rFonts w:ascii="Garamond" w:hAnsi="Garamond"/>
+                <w:sz w:val="24"/>
+                <w:szCs w:val="24"/>
+                <w:lang w:eastAsia="ko-KR"/>
+              </w:rPr>
+            </w:pPr>
+            <w:r>
+              <w:rPr>
+                <w:rFonts w:ascii="Garamond" w:hAnsi="Garamond" w:hint="eastAsia"/>
+                <w:sz w:val="24"/>
+                <w:szCs w:val="24"/>
+                <w:lang w:eastAsia="ko-KR"/>
+              </w:rPr>
+              <w:t>E</w:t>
+            </w:r>
+            <w:r>
+              <w:rPr>
+                <w:rFonts w:ascii="Garamond" w:hAnsi="Garamond"/>
+                <w:sz w:val="24"/>
+                <w:szCs w:val="24"/>
+                <w:lang w:eastAsia="ko-KR"/>
+              </w:rPr>
+              <w:t>lementary Statistics</w:t>
+            </w:r>
+            <w:r>
+              <w:rPr>
+                <w:rFonts w:ascii="Garamond" w:hAnsi="Garamond"/>
+                <w:sz w:val="24"/>
+                <w:szCs w:val="24"/>
+                <w:lang w:eastAsia="ko-KR"/>
+              </w:rPr>
+              <w:t xml:space="preserve"> (undergraduate)</w:t>
+            </w:r>
+            <w:r>
+              <w:rPr>
+                <w:rFonts w:ascii="Garamond" w:hAnsi="Garamond"/>
+                <w:sz w:val="24"/>
+                <w:szCs w:val="24"/>
+                <w:lang w:eastAsia="ko-KR"/>
+              </w:rPr>
+              <w:t>, University of British Columbia</w:t>
+            </w:r>
+            <w:r>
+              <w:rPr>
+                <w:rFonts w:ascii="Garamond" w:hAnsi="Garamond"/>
+                <w:sz w:val="24"/>
+                <w:szCs w:val="24"/>
+                <w:lang w:eastAsia="ko-KR"/>
+              </w:rPr>
+              <w:t>, Teaching Assistant for Eugenia Yu</w:t>
             </w:r>
           </w:p>
         </w:tc>
@@ -1867,7 +2586,7 @@
                 <w:sz w:val="24"/>
                 <w:szCs w:val="24"/>
               </w:rPr>
-              <w:t>Teaching Experience</w:t>
+              <w:t>Research Experience and Other Employment</w:t>
             </w:r>
             <w:r>
               <w:rPr>
@@ -1906,15 +2625,26 @@
                 <w:rFonts w:ascii="Garamond" w:hAnsi="Garamond"/>
                 <w:sz w:val="24"/>
                 <w:szCs w:val="24"/>
-              </w:rPr>
-            </w:pPr>
-            <w:r>
-              <w:rPr>
-                <w:rFonts w:ascii="Garamond" w:hAnsi="Garamond"/>
-                <w:sz w:val="24"/>
-                <w:szCs w:val="24"/>
-              </w:rPr>
-              <w:t>Spring, 2018</w:t>
+                <w:lang w:eastAsia="ko-KR"/>
+              </w:rPr>
+            </w:pPr>
+            <w:r>
+              <w:rPr>
+                <w:rFonts w:ascii="Garamond" w:hAnsi="Garamond" w:hint="eastAsia"/>
+                <w:sz w:val="24"/>
+                <w:szCs w:val="24"/>
+                <w:lang w:eastAsia="ko-KR"/>
+              </w:rPr>
+              <w:t>S</w:t>
+            </w:r>
+            <w:r>
+              <w:rPr>
+                <w:rFonts w:ascii="Garamond" w:hAnsi="Garamond"/>
+                <w:sz w:val="24"/>
+                <w:szCs w:val="24"/>
+                <w:lang w:eastAsia="ko-KR"/>
+              </w:rPr>
+              <w:t>ummer, 2014</w:t>
             </w:r>
           </w:p>
         </w:tc>
@@ -1929,39 +2659,72 @@
                 <w:rFonts w:ascii="Garamond" w:hAnsi="Garamond"/>
                 <w:sz w:val="24"/>
                 <w:szCs w:val="24"/>
-              </w:rPr>
-            </w:pPr>
-            <w:r>
-              <w:rPr>
-                <w:rFonts w:ascii="Garamond" w:hAnsi="Garamond"/>
-                <w:sz w:val="24"/>
-                <w:szCs w:val="24"/>
-              </w:rPr>
-              <w:t>Topics in Econometrics</w:t>
-            </w:r>
-            <w:r>
-              <w:rPr>
-                <w:rFonts w:ascii="Garamond" w:hAnsi="Garamond"/>
-                <w:sz w:val="24"/>
-                <w:szCs w:val="24"/>
-              </w:rPr>
-              <w:t xml:space="preserve"> (graduate)</w:t>
-            </w:r>
-            <w:r>
-              <w:rPr>
-                <w:rFonts w:ascii="Garamond" w:hAnsi="Garamond"/>
-                <w:sz w:val="24"/>
-                <w:szCs w:val="24"/>
-              </w:rPr>
-              <w:t xml:space="preserve">, University of Chicago, Teaching Assistant for </w:t>
-            </w:r>
-            <w:r>
-              <w:rPr>
-                <w:rFonts w:ascii="Garamond" w:hAnsi="Garamond"/>
-                <w:sz w:val="24"/>
-                <w:szCs w:val="24"/>
-              </w:rPr>
-              <w:t>Stéphane Bonhomme</w:t>
+                <w:lang w:eastAsia="ko-KR"/>
+              </w:rPr>
+            </w:pPr>
+            <w:r>
+              <w:rPr>
+                <w:rFonts w:ascii="Garamond" w:hAnsi="Garamond" w:hint="eastAsia"/>
+                <w:sz w:val="24"/>
+                <w:szCs w:val="24"/>
+                <w:lang w:eastAsia="ko-KR"/>
+              </w:rPr>
+              <w:t>U</w:t>
+            </w:r>
+            <w:r>
+              <w:rPr>
+                <w:rFonts w:ascii="Garamond" w:hAnsi="Garamond"/>
+                <w:sz w:val="24"/>
+                <w:szCs w:val="24"/>
+                <w:lang w:eastAsia="ko-KR"/>
+              </w:rPr>
+              <w:t>niversity of British Columbia, Research Assistant for Nancy Heckman</w:t>
+            </w:r>
+          </w:p>
+        </w:tc>
+      </w:tr>
+      <w:tr>
+        <w:tc>
+          <w:tcPr>
+            <w:tcW w:w="9468" w:type="dxa"/>
+            <w:gridSpan w:val="6"/>
+          </w:tcPr>
+          <w:p>
+            <w:pPr>
+              <w:rPr>
+                <w:rFonts w:ascii="Garamond" w:hAnsi="Garamond"/>
+                <w:b/>
+                <w:sz w:val="24"/>
+                <w:szCs w:val="24"/>
+              </w:rPr>
+            </w:pPr>
+            <w:r>
+              <w:rPr>
+                <w:rFonts w:ascii="Garamond" w:hAnsi="Garamond"/>
+                <w:b/>
+                <w:sz w:val="24"/>
+                <w:szCs w:val="24"/>
+              </w:rPr>
+              <w:br w:type="page"/>
+            </w:r>
+          </w:p>
+          <w:p>
+            <w:pPr>
+              <w:rPr>
+                <w:rFonts w:ascii="Garamond" w:hAnsi="Garamond"/>
+                <w:b/>
+                <w:sz w:val="24"/>
+                <w:szCs w:val="24"/>
+              </w:rPr>
+            </w:pPr>
+            <w:r>
+              <w:rPr>
+                <w:rFonts w:ascii="Garamond" w:hAnsi="Garamond"/>
+                <w:b/>
+                <w:sz w:val="24"/>
+                <w:szCs w:val="24"/>
+              </w:rPr>
+              <w:t>Honors, Scholarships, and Fellowships:</w:t>
             </w:r>
           </w:p>
         </w:tc>
@@ -1983,33 +2746,95 @@
         </w:tc>
         <w:tc>
           <w:tcPr>
-            <w:tcW w:w="1584" w:type="dxa"/>
-          </w:tcPr>
-          <w:p>
-            <w:pPr>
-              <w:rPr>
-                <w:rFonts w:ascii="Garamond" w:hAnsi="Garamond"/>
-                <w:sz w:val="24"/>
-                <w:szCs w:val="24"/>
-              </w:rPr>
-            </w:pPr>
-            <w:r>
-              <w:rPr>
-                <w:rFonts w:ascii="Garamond" w:hAnsi="Garamond"/>
-                <w:sz w:val="24"/>
-                <w:szCs w:val="24"/>
-              </w:rPr>
-              <w:t>Winter, 2018</w:t>
-            </w:r>
-          </w:p>
-          <w:p>
-            <w:pPr>
-              <w:rPr>
-                <w:rFonts w:ascii="Garamond" w:hAnsi="Garamond"/>
-                <w:sz w:val="24"/>
-                <w:szCs w:val="24"/>
-              </w:rPr>
-            </w:pPr>
+            <w:tcW w:w="1604" w:type="dxa"/>
+            <w:gridSpan w:val="2"/>
+          </w:tcPr>
+          <w:p>
+            <w:pPr>
+              <w:rPr>
+                <w:rFonts w:ascii="Garamond" w:hAnsi="Garamond"/>
+                <w:sz w:val="24"/>
+                <w:szCs w:val="24"/>
+              </w:rPr>
+            </w:pPr>
+            <w:r>
+              <w:rPr>
+                <w:rFonts w:ascii="Garamond" w:hAnsi="Garamond"/>
+                <w:sz w:val="24"/>
+                <w:szCs w:val="24"/>
+              </w:rPr>
+              <w:t>2019</w:t>
+            </w:r>
+          </w:p>
+        </w:tc>
+        <w:tc>
+          <w:tcPr>
+            <w:tcW w:w="7577" w:type="dxa"/>
+            <w:gridSpan w:val="3"/>
+          </w:tcPr>
+          <w:p>
+            <w:pPr>
+              <w:rPr>
+                <w:rFonts w:ascii="Garamond" w:hAnsi="Garamond"/>
+                <w:sz w:val="24"/>
+                <w:szCs w:val="24"/>
+              </w:rPr>
+            </w:pPr>
+            <w:r>
+              <w:rPr>
+                <w:rFonts w:ascii="Garamond" w:hAnsi="Garamond"/>
+                <w:sz w:val="24"/>
+                <w:szCs w:val="24"/>
+              </w:rPr>
+              <w:t>Reid Economics Fellowship</w:t>
+            </w:r>
+          </w:p>
+        </w:tc>
+      </w:tr>
+      <w:tr>
+        <w:tc>
+          <w:tcPr>
+            <w:tcW w:w="287" w:type="dxa"/>
+          </w:tcPr>
+          <w:p>
+            <w:pPr>
+              <w:rPr>
+                <w:rFonts w:ascii="Garamond" w:hAnsi="Garamond"/>
+                <w:sz w:val="24"/>
+                <w:szCs w:val="24"/>
+              </w:rPr>
+            </w:pPr>
+          </w:p>
+        </w:tc>
+        <w:tc>
+          <w:tcPr>
+            <w:tcW w:w="1604" w:type="dxa"/>
+            <w:gridSpan w:val="2"/>
+          </w:tcPr>
+          <w:p>
+            <w:pPr>
+              <w:rPr>
+                <w:rFonts w:ascii="Garamond" w:hAnsi="Garamond"/>
+                <w:sz w:val="24"/>
+                <w:szCs w:val="24"/>
+              </w:rPr>
+            </w:pPr>
+            <w:r>
+              <w:rPr>
+                <w:rFonts w:ascii="Garamond" w:hAnsi="Garamond"/>
+                <w:sz w:val="24"/>
+                <w:szCs w:val="24"/>
+              </w:rPr>
+              <w:t>2014</w:t>
+            </w:r>
+            <w:r>
+              <w:rPr>
+                <w:rFonts w:ascii="Garamond" w:hAnsi="Garamond"/>
+                <w:sz w:val="24"/>
+                <w:szCs w:val="24"/>
+              </w:rPr>
+              <w:t xml:space="preserve"> to 2019</w:t>
+            </w:r>
           </w:p>
           <w:p>
             <w:pPr>
@@ -2027,8 +2852,7 @@
                 <w:szCs w:val="24"/>
                 <w:lang w:eastAsia="ko-KR"/>
               </w:rPr>
-              <w:lastRenderedPageBreak/>
-              <w:t>A</w:t>
+              <w:t>2</w:t>
             </w:r>
             <w:r>
               <w:rPr>
@@ -2037,7 +2861,30 @@
                 <w:szCs w:val="24"/>
                 <w:lang w:eastAsia="ko-KR"/>
               </w:rPr>
-              <w:t>utumn, 2017</w:t>
+              <w:t>012 to 2014</w:t>
+            </w:r>
+          </w:p>
+        </w:tc>
+        <w:tc>
+          <w:tcPr>
+            <w:tcW w:w="7577" w:type="dxa"/>
+            <w:gridSpan w:val="3"/>
+          </w:tcPr>
+          <w:p>
+            <w:pPr>
+              <w:rPr>
+                <w:rFonts w:ascii="Garamond" w:hAnsi="Garamond"/>
+                <w:sz w:val="24"/>
+                <w:szCs w:val="24"/>
+              </w:rPr>
+            </w:pPr>
+            <w:r>
+              <w:rPr>
+                <w:rFonts w:ascii="Garamond" w:hAnsi="Garamond"/>
+                <w:sz w:val="24"/>
+                <w:szCs w:val="24"/>
+              </w:rPr>
+              <w:t>Social Sciences Fellowship</w:t>
             </w:r>
           </w:p>
           <w:p>
@@ -2049,315 +2896,69 @@
                 <w:lang w:eastAsia="ko-KR"/>
               </w:rPr>
             </w:pPr>
-          </w:p>
-          <w:p>
-            <w:pPr>
-              <w:rPr>
-                <w:rFonts w:ascii="Garamond" w:hAnsi="Garamond"/>
+            <w:r>
+              <w:rPr>
+                <w:rFonts w:ascii="Garamond" w:hAnsi="Garamond" w:hint="eastAsia"/>
                 <w:sz w:val="24"/>
                 <w:szCs w:val="24"/>
                 <w:lang w:eastAsia="ko-KR"/>
               </w:rPr>
-            </w:pPr>
-            <w:r>
-              <w:rPr>
-                <w:rFonts w:ascii="Garamond" w:hAnsi="Garamond" w:hint="eastAsia"/>
+              <w:t>I</w:t>
+            </w:r>
+            <w:r>
+              <w:rPr>
+                <w:rFonts w:ascii="Garamond" w:hAnsi="Garamond"/>
                 <w:sz w:val="24"/>
                 <w:szCs w:val="24"/>
                 <w:lang w:eastAsia="ko-KR"/>
               </w:rPr>
-              <w:t>S</w:t>
-            </w:r>
-            <w:r>
-              <w:rPr>
-                <w:rFonts w:ascii="Garamond" w:hAnsi="Garamond"/>
-                <w:sz w:val="24"/>
-                <w:szCs w:val="24"/>
-                <w:lang w:eastAsia="ko-KR"/>
-              </w:rPr>
-              <w:t>pring, 2017</w:t>
-            </w:r>
-          </w:p>
-          <w:p>
-            <w:pPr>
-              <w:rPr>
-                <w:rFonts w:ascii="Garamond" w:hAnsi="Garamond"/>
-                <w:sz w:val="24"/>
-                <w:szCs w:val="24"/>
-                <w:lang w:eastAsia="ko-KR"/>
-              </w:rPr>
-            </w:pPr>
-          </w:p>
-          <w:p>
-            <w:pPr>
-              <w:rPr>
-                <w:rFonts w:ascii="Garamond" w:hAnsi="Garamond"/>
-                <w:sz w:val="24"/>
-                <w:szCs w:val="24"/>
-                <w:lang w:eastAsia="ko-KR"/>
-              </w:rPr>
-            </w:pPr>
-            <w:r>
-              <w:rPr>
-                <w:rFonts w:ascii="Garamond" w:hAnsi="Garamond" w:hint="eastAsia"/>
-                <w:sz w:val="24"/>
-                <w:szCs w:val="24"/>
-                <w:lang w:eastAsia="ko-KR"/>
-              </w:rPr>
-              <w:t>W</w:t>
-            </w:r>
-            <w:r>
-              <w:rPr>
-                <w:rFonts w:ascii="Garamond" w:hAnsi="Garamond"/>
-                <w:sz w:val="24"/>
-                <w:szCs w:val="24"/>
-                <w:lang w:eastAsia="ko-KR"/>
-              </w:rPr>
-              <w:t>inter, 2017</w:t>
-            </w:r>
-          </w:p>
-          <w:p>
-            <w:pPr>
-              <w:rPr>
-                <w:rFonts w:ascii="Garamond" w:hAnsi="Garamond"/>
-                <w:sz w:val="24"/>
-                <w:szCs w:val="24"/>
-                <w:lang w:eastAsia="ko-KR"/>
-              </w:rPr>
-            </w:pPr>
-          </w:p>
-          <w:p>
-            <w:pPr>
-              <w:rPr>
-                <w:rFonts w:ascii="Garamond" w:hAnsi="Garamond"/>
-                <w:sz w:val="24"/>
-                <w:szCs w:val="24"/>
-                <w:lang w:eastAsia="ko-KR"/>
-              </w:rPr>
-            </w:pPr>
-            <w:r>
-              <w:rPr>
-                <w:rFonts w:ascii="Garamond" w:hAnsi="Garamond" w:hint="eastAsia"/>
-                <w:sz w:val="24"/>
-                <w:szCs w:val="24"/>
-                <w:lang w:eastAsia="ko-KR"/>
-              </w:rPr>
-              <w:t>A</w:t>
-            </w:r>
-            <w:r>
-              <w:rPr>
-                <w:rFonts w:ascii="Garamond" w:hAnsi="Garamond"/>
-                <w:sz w:val="24"/>
-                <w:szCs w:val="24"/>
-                <w:lang w:eastAsia="ko-KR"/>
-              </w:rPr>
-              <w:t>utumn, 2016</w:t>
-            </w:r>
-          </w:p>
-          <w:p>
-            <w:pPr>
-              <w:rPr>
-                <w:rFonts w:ascii="Garamond" w:hAnsi="Garamond"/>
-                <w:sz w:val="24"/>
-                <w:szCs w:val="24"/>
-                <w:lang w:eastAsia="ko-KR"/>
-              </w:rPr>
-            </w:pPr>
-          </w:p>
-          <w:p>
-            <w:pPr>
-              <w:rPr>
-                <w:rFonts w:ascii="Garamond" w:hAnsi="Garamond"/>
-                <w:sz w:val="24"/>
-                <w:szCs w:val="24"/>
-                <w:lang w:eastAsia="ko-KR"/>
-              </w:rPr>
-            </w:pPr>
-            <w:r>
-              <w:rPr>
-                <w:rFonts w:ascii="Garamond" w:hAnsi="Garamond" w:hint="eastAsia"/>
-                <w:sz w:val="24"/>
-                <w:szCs w:val="24"/>
-                <w:lang w:eastAsia="ko-KR"/>
-              </w:rPr>
-              <w:t>2</w:t>
-            </w:r>
-            <w:r>
-              <w:rPr>
-                <w:rFonts w:ascii="Garamond" w:hAnsi="Garamond"/>
-                <w:sz w:val="24"/>
-                <w:szCs w:val="24"/>
-                <w:lang w:eastAsia="ko-KR"/>
-              </w:rPr>
-              <w:t>012 to 2014</w:t>
-            </w:r>
-          </w:p>
-        </w:tc>
-        <w:tc>
-          <w:tcPr>
-            <w:tcW w:w="7597" w:type="dxa"/>
-            <w:gridSpan w:val="4"/>
-          </w:tcPr>
-          <w:p>
-            <w:pPr>
-              <w:rPr>
-                <w:rFonts w:ascii="Garamond" w:hAnsi="Garamond"/>
-                <w:sz w:val="24"/>
-                <w:szCs w:val="24"/>
-              </w:rPr>
-            </w:pPr>
-            <w:r>
-              <w:rPr>
-                <w:rFonts w:ascii="Garamond" w:hAnsi="Garamond"/>
-                <w:sz w:val="24"/>
-                <w:szCs w:val="24"/>
-              </w:rPr>
-              <w:lastRenderedPageBreak/>
-              <w:t xml:space="preserve">Topics in </w:t>
-            </w:r>
-            <w:proofErr w:type="spellStart"/>
-            <w:r>
-              <w:rPr>
-                <w:rFonts w:ascii="Garamond" w:hAnsi="Garamond"/>
-                <w:sz w:val="24"/>
-                <w:szCs w:val="24"/>
-              </w:rPr>
-              <w:t>Microeconometrics</w:t>
-            </w:r>
-            <w:proofErr w:type="spellEnd"/>
-            <w:r>
-              <w:rPr>
-                <w:rFonts w:ascii="Garamond" w:hAnsi="Garamond"/>
-                <w:sz w:val="24"/>
-                <w:szCs w:val="24"/>
-              </w:rPr>
-              <w:t xml:space="preserve"> (undergraduate)</w:t>
-            </w:r>
-            <w:r>
-              <w:rPr>
-                <w:rFonts w:ascii="Garamond" w:hAnsi="Garamond"/>
-                <w:sz w:val="24"/>
-                <w:szCs w:val="24"/>
-              </w:rPr>
-              <w:t xml:space="preserve">, University of Chicago, Teaching Assistant for Thibaut </w:t>
-            </w:r>
-            <w:proofErr w:type="spellStart"/>
-            <w:r>
-              <w:rPr>
-                <w:rFonts w:ascii="Garamond" w:hAnsi="Garamond"/>
-                <w:sz w:val="24"/>
-                <w:szCs w:val="24"/>
-              </w:rPr>
-              <w:t>Lamadon</w:t>
-            </w:r>
-            <w:proofErr w:type="spellEnd"/>
-          </w:p>
-          <w:p>
-            <w:pPr>
-              <w:rPr>
-                <w:rFonts w:ascii="Garamond" w:hAnsi="Garamond"/>
-                <w:sz w:val="24"/>
-                <w:szCs w:val="24"/>
-              </w:rPr>
-            </w:pPr>
-            <w:r>
-              <w:rPr>
-                <w:rFonts w:ascii="Garamond" w:hAnsi="Garamond"/>
-                <w:sz w:val="24"/>
-                <w:szCs w:val="24"/>
-              </w:rPr>
-              <w:lastRenderedPageBreak/>
-              <w:t xml:space="preserve">Topics in </w:t>
-            </w:r>
-            <w:proofErr w:type="spellStart"/>
-            <w:r>
-              <w:rPr>
-                <w:rFonts w:ascii="Garamond" w:hAnsi="Garamond"/>
-                <w:sz w:val="24"/>
-                <w:szCs w:val="24"/>
-              </w:rPr>
-              <w:t>Microeconometrics</w:t>
-            </w:r>
-            <w:proofErr w:type="spellEnd"/>
-            <w:r>
-              <w:rPr>
-                <w:rFonts w:ascii="Garamond" w:hAnsi="Garamond"/>
-                <w:sz w:val="24"/>
-                <w:szCs w:val="24"/>
-              </w:rPr>
-              <w:t xml:space="preserve"> (undergraduate)</w:t>
-            </w:r>
-            <w:r>
-              <w:rPr>
-                <w:rFonts w:ascii="Garamond" w:hAnsi="Garamond"/>
-                <w:sz w:val="24"/>
-                <w:szCs w:val="24"/>
-              </w:rPr>
-              <w:t xml:space="preserve">, University of Chicago, Teaching Assistant for Thibaut </w:t>
-            </w:r>
-            <w:proofErr w:type="spellStart"/>
-            <w:r>
-              <w:rPr>
-                <w:rFonts w:ascii="Garamond" w:hAnsi="Garamond"/>
-                <w:sz w:val="24"/>
-                <w:szCs w:val="24"/>
-              </w:rPr>
-              <w:t>Lamadon</w:t>
-            </w:r>
-            <w:proofErr w:type="spellEnd"/>
-          </w:p>
-          <w:p>
-            <w:pPr>
-              <w:rPr>
-                <w:rFonts w:ascii="Garamond" w:hAnsi="Garamond"/>
-                <w:sz w:val="24"/>
-                <w:szCs w:val="24"/>
-              </w:rPr>
-            </w:pPr>
-            <w:r>
-              <w:rPr>
-                <w:rFonts w:ascii="Garamond" w:hAnsi="Garamond"/>
-                <w:sz w:val="24"/>
-                <w:szCs w:val="24"/>
-              </w:rPr>
-              <w:t xml:space="preserve">Applied </w:t>
-            </w:r>
-            <w:proofErr w:type="spellStart"/>
-            <w:r>
-              <w:rPr>
-                <w:rFonts w:ascii="Garamond" w:hAnsi="Garamond"/>
-                <w:sz w:val="24"/>
-                <w:szCs w:val="24"/>
-              </w:rPr>
-              <w:t>Microeconometrics</w:t>
-            </w:r>
-            <w:proofErr w:type="spellEnd"/>
-            <w:r>
-              <w:rPr>
-                <w:rFonts w:ascii="Garamond" w:hAnsi="Garamond"/>
-                <w:sz w:val="24"/>
-                <w:szCs w:val="24"/>
-              </w:rPr>
-              <w:t xml:space="preserve"> (undergraduate)</w:t>
-            </w:r>
-            <w:r>
-              <w:rPr>
-                <w:rFonts w:ascii="Garamond" w:hAnsi="Garamond"/>
-                <w:sz w:val="24"/>
-                <w:szCs w:val="24"/>
-              </w:rPr>
-              <w:t xml:space="preserve">, University of Chicago, Teaching Assistant for </w:t>
-            </w:r>
-            <w:proofErr w:type="spellStart"/>
-            <w:r>
-              <w:rPr>
-                <w:rFonts w:ascii="Garamond" w:hAnsi="Garamond"/>
-                <w:sz w:val="24"/>
-                <w:szCs w:val="24"/>
-              </w:rPr>
-              <w:t>Juanna</w:t>
-            </w:r>
-            <w:proofErr w:type="spellEnd"/>
+              <w:t>nternational Partial Tuition Scholarship</w:t>
+            </w:r>
+          </w:p>
+        </w:tc>
+      </w:tr>
+      <w:tr>
+        <w:tc>
+          <w:tcPr>
+            <w:tcW w:w="9468" w:type="dxa"/>
+            <w:gridSpan w:val="6"/>
+          </w:tcPr>
+          <w:p>
+            <w:pPr>
+              <w:rPr>
+                <w:rFonts w:ascii="Garamond" w:hAnsi="Garamond"/>
+                <w:b/>
+                <w:sz w:val="24"/>
+                <w:szCs w:val="24"/>
+              </w:rPr>
+            </w:pPr>
+          </w:p>
+          <w:p>
+            <w:pPr>
+              <w:rPr>
+                <w:rFonts w:ascii="Garamond" w:hAnsi="Garamond"/>
+                <w:sz w:val="24"/>
+                <w:szCs w:val="24"/>
+              </w:rPr>
+            </w:pPr>
+            <w:r>
+              <w:rPr>
+                <w:rFonts w:ascii="Garamond" w:hAnsi="Garamond"/>
+                <w:b/>
+                <w:sz w:val="24"/>
+                <w:szCs w:val="24"/>
+              </w:rPr>
+              <w:t>Professional Activities</w:t>
+            </w:r>
+            <w:r>
+              <w:rPr>
+                <w:rFonts w:ascii="Garamond" w:hAnsi="Garamond"/>
+                <w:b/>
+                <w:sz w:val="24"/>
+                <w:szCs w:val="24"/>
+              </w:rPr>
+              <w:t>:</w:t>
+            </w:r>
             <w:r>
               <w:rPr>
                 <w:rFonts w:ascii="Garamond" w:hAnsi="Garamond"/>
@@ -2365,199 +2966,6 @@
                 <w:szCs w:val="24"/>
               </w:rPr>
               <w:t xml:space="preserve"> </w:t>
-            </w:r>
-            <w:proofErr w:type="spellStart"/>
-            <w:r>
-              <w:rPr>
-                <w:rFonts w:ascii="Garamond" w:hAnsi="Garamond"/>
-                <w:sz w:val="24"/>
-                <w:szCs w:val="24"/>
-              </w:rPr>
-              <w:t>Schrøter</w:t>
-            </w:r>
-            <w:proofErr w:type="spellEnd"/>
-            <w:r>
-              <w:rPr>
-                <w:rFonts w:ascii="Garamond" w:hAnsi="Garamond"/>
-                <w:sz w:val="24"/>
-                <w:szCs w:val="24"/>
-              </w:rPr>
-              <w:t xml:space="preserve"> </w:t>
-            </w:r>
-            <w:proofErr w:type="spellStart"/>
-            <w:r>
-              <w:rPr>
-                <w:rFonts w:ascii="Garamond" w:hAnsi="Garamond"/>
-                <w:sz w:val="24"/>
-                <w:szCs w:val="24"/>
-              </w:rPr>
-              <w:t>Joensen</w:t>
-            </w:r>
-            <w:proofErr w:type="spellEnd"/>
-          </w:p>
-          <w:p>
-            <w:pPr>
-              <w:rPr>
-                <w:rFonts w:ascii="Garamond" w:hAnsi="Garamond"/>
-                <w:sz w:val="24"/>
-                <w:szCs w:val="24"/>
-              </w:rPr>
-            </w:pPr>
-            <w:r>
-              <w:rPr>
-                <w:rFonts w:ascii="Garamond" w:hAnsi="Garamond"/>
-                <w:sz w:val="24"/>
-                <w:szCs w:val="24"/>
-              </w:rPr>
-              <w:t xml:space="preserve">Topics in </w:t>
-            </w:r>
-            <w:proofErr w:type="spellStart"/>
-            <w:r>
-              <w:rPr>
-                <w:rFonts w:ascii="Garamond" w:hAnsi="Garamond"/>
-                <w:sz w:val="24"/>
-                <w:szCs w:val="24"/>
-              </w:rPr>
-              <w:t>Microeconometrics</w:t>
-            </w:r>
-            <w:proofErr w:type="spellEnd"/>
-            <w:r>
-              <w:rPr>
-                <w:rFonts w:ascii="Garamond" w:hAnsi="Garamond"/>
-                <w:sz w:val="24"/>
-                <w:szCs w:val="24"/>
-              </w:rPr>
-              <w:t xml:space="preserve"> (undergraduate)</w:t>
-            </w:r>
-            <w:r>
-              <w:rPr>
-                <w:rFonts w:ascii="Garamond" w:hAnsi="Garamond"/>
-                <w:sz w:val="24"/>
-                <w:szCs w:val="24"/>
-              </w:rPr>
-              <w:t>, University of Chicag</w:t>
-            </w:r>
-            <w:r>
-              <w:rPr>
-                <w:rFonts w:ascii="Garamond" w:hAnsi="Garamond"/>
-                <w:sz w:val="24"/>
-                <w:szCs w:val="24"/>
-              </w:rPr>
-              <w:t>o</w:t>
-            </w:r>
-            <w:r>
-              <w:rPr>
-                <w:rFonts w:ascii="Garamond" w:hAnsi="Garamond"/>
-                <w:sz w:val="24"/>
-                <w:szCs w:val="24"/>
-              </w:rPr>
-              <w:t xml:space="preserve">, Teaching Assistant for Thibaut </w:t>
-            </w:r>
-            <w:proofErr w:type="spellStart"/>
-            <w:r>
-              <w:rPr>
-                <w:rFonts w:ascii="Garamond" w:hAnsi="Garamond"/>
-                <w:sz w:val="24"/>
-                <w:szCs w:val="24"/>
-              </w:rPr>
-              <w:t>Lamadon</w:t>
-            </w:r>
-            <w:proofErr w:type="spellEnd"/>
-          </w:p>
-          <w:p>
-            <w:pPr>
-              <w:rPr>
-                <w:rFonts w:ascii="Garamond" w:hAnsi="Garamond"/>
-                <w:sz w:val="24"/>
-                <w:szCs w:val="24"/>
-              </w:rPr>
-            </w:pPr>
-            <w:r>
-              <w:rPr>
-                <w:rFonts w:ascii="Garamond" w:hAnsi="Garamond"/>
-                <w:sz w:val="24"/>
-                <w:szCs w:val="24"/>
-              </w:rPr>
-              <w:t>Topics in Econometrics</w:t>
-            </w:r>
-            <w:r>
-              <w:rPr>
-                <w:rFonts w:ascii="Garamond" w:hAnsi="Garamond"/>
-                <w:sz w:val="24"/>
-                <w:szCs w:val="24"/>
-              </w:rPr>
-              <w:t xml:space="preserve"> (graduate)</w:t>
-            </w:r>
-            <w:r>
-              <w:rPr>
-                <w:rFonts w:ascii="Garamond" w:hAnsi="Garamond"/>
-                <w:sz w:val="24"/>
-                <w:szCs w:val="24"/>
-              </w:rPr>
-              <w:t xml:space="preserve">, University of Chicago, Teaching Assistant for </w:t>
-            </w:r>
-            <w:r>
-              <w:rPr>
-                <w:rFonts w:ascii="Garamond" w:hAnsi="Garamond"/>
-                <w:sz w:val="24"/>
-                <w:szCs w:val="24"/>
-              </w:rPr>
-              <w:t>Stéphane Bonhomme</w:t>
-            </w:r>
-          </w:p>
-          <w:p>
-            <w:pPr>
-              <w:rPr>
-                <w:rFonts w:ascii="Garamond" w:hAnsi="Garamond"/>
-                <w:sz w:val="24"/>
-                <w:szCs w:val="24"/>
-                <w:lang w:eastAsia="ko-KR"/>
-              </w:rPr>
-            </w:pPr>
-            <w:r>
-              <w:rPr>
-                <w:rFonts w:ascii="Garamond" w:hAnsi="Garamond" w:hint="eastAsia"/>
-                <w:sz w:val="24"/>
-                <w:szCs w:val="24"/>
-                <w:lang w:eastAsia="ko-KR"/>
-              </w:rPr>
-              <w:t>E</w:t>
-            </w:r>
-            <w:r>
-              <w:rPr>
-                <w:rFonts w:ascii="Garamond" w:hAnsi="Garamond"/>
-                <w:sz w:val="24"/>
-                <w:szCs w:val="24"/>
-                <w:lang w:eastAsia="ko-KR"/>
-              </w:rPr>
-              <w:t>lementary Statistics</w:t>
-            </w:r>
-            <w:r>
-              <w:rPr>
-                <w:rFonts w:ascii="Garamond" w:hAnsi="Garamond"/>
-                <w:sz w:val="24"/>
-                <w:szCs w:val="24"/>
-                <w:lang w:eastAsia="ko-KR"/>
-              </w:rPr>
-              <w:t xml:space="preserve"> (undergraduate)</w:t>
-            </w:r>
-            <w:r>
-              <w:rPr>
-                <w:rFonts w:ascii="Garamond" w:hAnsi="Garamond"/>
-                <w:sz w:val="24"/>
-                <w:szCs w:val="24"/>
-                <w:lang w:eastAsia="ko-KR"/>
-              </w:rPr>
-              <w:t>, University of British Columbia</w:t>
-            </w:r>
-            <w:r>
-              <w:rPr>
-                <w:rFonts w:ascii="Garamond" w:hAnsi="Garamond"/>
-                <w:sz w:val="24"/>
-                <w:szCs w:val="24"/>
-                <w:lang w:eastAsia="ko-KR"/>
-              </w:rPr>
-              <w:t>, Teaching Assistant for Eugenia Yu</w:t>
             </w:r>
           </w:p>
         </w:tc>
@@ -2590,6 +2998,88 @@
                 <w:szCs w:val="24"/>
               </w:rPr>
             </w:pPr>
+            <w:r>
+              <w:rPr>
+                <w:rFonts w:ascii="Garamond" w:hAnsi="Garamond"/>
+                <w:sz w:val="24"/>
+                <w:szCs w:val="24"/>
+                <w:u w:val="single"/>
+              </w:rPr>
+              <w:t>Conference and Seminar Presentations:</w:t>
+            </w:r>
+          </w:p>
+        </w:tc>
+      </w:tr>
+      <w:tr>
+        <w:tc>
+          <w:tcPr>
+            <w:tcW w:w="287" w:type="dxa"/>
+          </w:tcPr>
+          <w:p>
+            <w:pPr>
+              <w:rPr>
+                <w:rFonts w:ascii="Garamond" w:hAnsi="Garamond"/>
+                <w:sz w:val="24"/>
+                <w:szCs w:val="24"/>
+              </w:rPr>
+            </w:pPr>
+          </w:p>
+        </w:tc>
+        <w:tc>
+          <w:tcPr>
+            <w:tcW w:w="1604" w:type="dxa"/>
+            <w:gridSpan w:val="2"/>
+          </w:tcPr>
+          <w:p>
+            <w:pPr>
+              <w:rPr>
+                <w:rFonts w:ascii="Garamond" w:hAnsi="Garamond"/>
+                <w:sz w:val="24"/>
+                <w:szCs w:val="24"/>
+                <w:lang w:eastAsia="ko-KR"/>
+              </w:rPr>
+            </w:pPr>
+            <w:r>
+              <w:rPr>
+                <w:rFonts w:ascii="Garamond" w:hAnsi="Garamond" w:hint="eastAsia"/>
+                <w:sz w:val="24"/>
+                <w:szCs w:val="24"/>
+                <w:lang w:eastAsia="ko-KR"/>
+              </w:rPr>
+              <w:t>2</w:t>
+            </w:r>
+            <w:r>
+              <w:rPr>
+                <w:rFonts w:ascii="Garamond" w:hAnsi="Garamond"/>
+                <w:sz w:val="24"/>
+                <w:szCs w:val="24"/>
+                <w:lang w:eastAsia="ko-KR"/>
+              </w:rPr>
+              <w:t>019</w:t>
+            </w:r>
+          </w:p>
+        </w:tc>
+        <w:tc>
+          <w:tcPr>
+            <w:tcW w:w="7577" w:type="dxa"/>
+            <w:gridSpan w:val="3"/>
+          </w:tcPr>
+          <w:p>
+            <w:pPr>
+              <w:rPr>
+                <w:rFonts w:ascii="Garamond" w:hAnsi="Garamond"/>
+                <w:sz w:val="24"/>
+                <w:szCs w:val="24"/>
+              </w:rPr>
+            </w:pPr>
+            <w:r>
+              <w:rPr>
+                <w:rFonts w:ascii="Garamond" w:hAnsi="Garamond"/>
+                <w:sz w:val="24"/>
+                <w:szCs w:val="24"/>
+              </w:rPr>
+              <w:t>Optimization-Conscious Econometrics Conference</w:t>
+            </w:r>
           </w:p>
         </w:tc>
       </w:tr>
@@ -2606,24 +3096,234 @@
                 <w:b/>
                 <w:sz w:val="24"/>
                 <w:szCs w:val="24"/>
+              </w:rPr>
+            </w:pPr>
+            <w:r>
+              <w:rPr>
+                <w:rFonts w:ascii="Garamond" w:hAnsi="Garamond"/>
+                <w:b/>
+                <w:sz w:val="24"/>
+                <w:szCs w:val="24"/>
+              </w:rPr>
+              <w:br w:type="page"/>
+            </w:r>
+          </w:p>
+          <w:p>
+            <w:pPr>
+              <w:rPr>
+                <w:rFonts w:ascii="Garamond" w:hAnsi="Garamond"/>
+                <w:sz w:val="24"/>
+                <w:szCs w:val="24"/>
+              </w:rPr>
+            </w:pPr>
+            <w:r>
+              <w:rPr>
+                <w:rFonts w:ascii="Garamond" w:hAnsi="Garamond"/>
+                <w:b/>
+                <w:sz w:val="24"/>
+                <w:szCs w:val="24"/>
+              </w:rPr>
+              <w:t>Language and Computer Skills</w:t>
+            </w:r>
+            <w:r>
+              <w:rPr>
+                <w:rFonts w:ascii="Garamond" w:hAnsi="Garamond"/>
+                <w:b/>
+                <w:sz w:val="24"/>
+                <w:szCs w:val="24"/>
+              </w:rPr>
+              <w:t>:</w:t>
+            </w:r>
+          </w:p>
+        </w:tc>
+      </w:tr>
+      <w:tr>
+        <w:tc>
+          <w:tcPr>
+            <w:tcW w:w="287" w:type="dxa"/>
+          </w:tcPr>
+          <w:p>
+            <w:pPr>
+              <w:rPr>
+                <w:rFonts w:ascii="Garamond" w:hAnsi="Garamond"/>
+                <w:sz w:val="24"/>
+                <w:szCs w:val="24"/>
+              </w:rPr>
+            </w:pPr>
+          </w:p>
+        </w:tc>
+        <w:tc>
+          <w:tcPr>
+            <w:tcW w:w="9181" w:type="dxa"/>
+            <w:gridSpan w:val="5"/>
+          </w:tcPr>
+          <w:p>
+            <w:pPr>
+              <w:rPr>
+                <w:rFonts w:ascii="Garamond" w:hAnsi="Garamond"/>
+                <w:sz w:val="24"/>
+                <w:szCs w:val="24"/>
+              </w:rPr>
+            </w:pPr>
+            <w:r>
+              <w:rPr>
+                <w:rFonts w:ascii="Garamond" w:hAnsi="Garamond"/>
+                <w:sz w:val="24"/>
+                <w:szCs w:val="24"/>
                 <w:u w:val="single"/>
               </w:rPr>
-            </w:pPr>
-            <w:r>
-              <w:rPr>
-                <w:rFonts w:ascii="Garamond" w:hAnsi="Garamond"/>
-                <w:b/>
-                <w:sz w:val="24"/>
-                <w:szCs w:val="24"/>
-              </w:rPr>
-              <w:t>Research Experience and Other Employment</w:t>
-            </w:r>
-            <w:r>
-              <w:rPr>
-                <w:rFonts w:ascii="Garamond" w:hAnsi="Garamond"/>
-                <w:b/>
-                <w:sz w:val="24"/>
-                <w:szCs w:val="24"/>
+              <w:t>Computer Skills:</w:t>
+            </w:r>
+          </w:p>
+        </w:tc>
+      </w:tr>
+      <w:tr>
+        <w:tc>
+          <w:tcPr>
+            <w:tcW w:w="287" w:type="dxa"/>
+          </w:tcPr>
+          <w:p>
+            <w:pPr>
+              <w:rPr>
+                <w:rFonts w:ascii="Garamond" w:hAnsi="Garamond"/>
+                <w:sz w:val="24"/>
+                <w:szCs w:val="24"/>
+              </w:rPr>
+            </w:pPr>
+          </w:p>
+        </w:tc>
+        <w:tc>
+          <w:tcPr>
+            <w:tcW w:w="9181" w:type="dxa"/>
+            <w:gridSpan w:val="5"/>
+          </w:tcPr>
+          <w:p>
+            <w:pPr>
+              <w:rPr>
+                <w:rFonts w:ascii="Garamond" w:hAnsi="Garamond"/>
+                <w:sz w:val="24"/>
+                <w:szCs w:val="24"/>
+              </w:rPr>
+            </w:pPr>
+            <w:r>
+              <w:rPr>
+                <w:rFonts w:ascii="Garamond" w:hAnsi="Garamond"/>
+                <w:sz w:val="24"/>
+                <w:szCs w:val="24"/>
+              </w:rPr>
+              <w:t xml:space="preserve">R, C++, </w:t>
+            </w:r>
+            <w:proofErr w:type="spellStart"/>
+            <w:r>
+              <w:rPr>
+                <w:rFonts w:ascii="Garamond" w:hAnsi="Garamond"/>
+                <w:sz w:val="24"/>
+                <w:szCs w:val="24"/>
+              </w:rPr>
+              <w:t>Matlab</w:t>
+            </w:r>
+            <w:proofErr w:type="spellEnd"/>
+            <w:r>
+              <w:rPr>
+                <w:rFonts w:ascii="Garamond" w:hAnsi="Garamond"/>
+                <w:sz w:val="24"/>
+                <w:szCs w:val="24"/>
+              </w:rPr>
+              <w:t>, Stata</w:t>
+            </w:r>
+          </w:p>
+        </w:tc>
+      </w:tr>
+      <w:tr>
+        <w:tc>
+          <w:tcPr>
+            <w:tcW w:w="287" w:type="dxa"/>
+          </w:tcPr>
+          <w:p>
+            <w:pPr>
+              <w:rPr>
+                <w:rFonts w:ascii="Garamond" w:hAnsi="Garamond"/>
+                <w:sz w:val="24"/>
+                <w:szCs w:val="24"/>
+              </w:rPr>
+            </w:pPr>
+          </w:p>
+        </w:tc>
+        <w:tc>
+          <w:tcPr>
+            <w:tcW w:w="1604" w:type="dxa"/>
+            <w:gridSpan w:val="2"/>
+          </w:tcPr>
+          <w:p>
+            <w:pPr>
+              <w:rPr>
+                <w:rFonts w:ascii="Garamond" w:hAnsi="Garamond"/>
+                <w:sz w:val="24"/>
+                <w:szCs w:val="24"/>
+              </w:rPr>
+            </w:pPr>
+          </w:p>
+        </w:tc>
+        <w:tc>
+          <w:tcPr>
+            <w:tcW w:w="7577" w:type="dxa"/>
+            <w:gridSpan w:val="3"/>
+          </w:tcPr>
+          <w:p>
+            <w:pPr>
+              <w:jc w:val="center"/>
+              <w:rPr>
+                <w:rFonts w:ascii="Garamond" w:hAnsi="Garamond"/>
+                <w:sz w:val="24"/>
+                <w:szCs w:val="24"/>
+              </w:rPr>
+            </w:pPr>
+          </w:p>
+        </w:tc>
+      </w:tr>
+      <w:tr>
+        <w:tc>
+          <w:tcPr>
+            <w:tcW w:w="287" w:type="dxa"/>
+          </w:tcPr>
+          <w:p>
+            <w:pPr>
+              <w:rPr>
+                <w:rFonts w:ascii="Garamond" w:hAnsi="Garamond"/>
+                <w:sz w:val="24"/>
+                <w:szCs w:val="24"/>
+              </w:rPr>
+            </w:pPr>
+          </w:p>
+        </w:tc>
+        <w:tc>
+          <w:tcPr>
+            <w:tcW w:w="9181" w:type="dxa"/>
+            <w:gridSpan w:val="5"/>
+          </w:tcPr>
+          <w:p>
+            <w:pPr>
+              <w:rPr>
+                <w:rFonts w:ascii="Garamond" w:hAnsi="Garamond"/>
+                <w:sz w:val="24"/>
+                <w:szCs w:val="24"/>
+              </w:rPr>
+            </w:pPr>
+            <w:r>
+              <w:rPr>
+                <w:rFonts w:ascii="Garamond" w:hAnsi="Garamond"/>
+                <w:sz w:val="24"/>
+                <w:szCs w:val="24"/>
+                <w:u w:val="single"/>
+              </w:rPr>
+              <w:t>Languages</w:t>
+            </w:r>
+            <w:r>
+              <w:rPr>
+                <w:rFonts w:ascii="Garamond" w:hAnsi="Garamond"/>
+                <w:sz w:val="24"/>
+                <w:szCs w:val="24"/>
+                <w:u w:val="single"/>
               </w:rPr>
               <w:t>:</w:t>
             </w:r>
@@ -2644,71 +3344,44 @@
               </w:rPr>
             </w:pPr>
           </w:p>
-        </w:tc>
-        <w:tc>
-          <w:tcPr>
-            <w:tcW w:w="1584" w:type="dxa"/>
-          </w:tcPr>
-          <w:p>
-            <w:pPr>
-              <w:rPr>
-                <w:rFonts w:ascii="Garamond" w:hAnsi="Garamond"/>
-                <w:sz w:val="24"/>
-                <w:szCs w:val="24"/>
-                <w:lang w:eastAsia="ko-KR"/>
-              </w:rPr>
-            </w:pPr>
-            <w:r>
-              <w:rPr>
-                <w:rFonts w:ascii="Garamond" w:hAnsi="Garamond" w:hint="eastAsia"/>
-                <w:sz w:val="24"/>
-                <w:szCs w:val="24"/>
-                <w:lang w:eastAsia="ko-KR"/>
-              </w:rPr>
-              <w:t>S</w:t>
-            </w:r>
-            <w:r>
-              <w:rPr>
-                <w:rFonts w:ascii="Garamond" w:hAnsi="Garamond"/>
-                <w:sz w:val="24"/>
-                <w:szCs w:val="24"/>
-                <w:lang w:eastAsia="ko-KR"/>
-              </w:rPr>
-              <w:t>ummer, 2014</w:t>
-            </w:r>
-          </w:p>
-        </w:tc>
-        <w:tc>
-          <w:tcPr>
-            <w:tcW w:w="7597" w:type="dxa"/>
-            <w:gridSpan w:val="4"/>
-          </w:tcPr>
-          <w:p>
-            <w:pPr>
-              <w:rPr>
-                <w:rFonts w:ascii="Garamond" w:hAnsi="Garamond"/>
-                <w:sz w:val="24"/>
-                <w:szCs w:val="24"/>
-                <w:lang w:eastAsia="ko-KR"/>
-              </w:rPr>
-            </w:pPr>
-            <w:r>
-              <w:rPr>
-                <w:rFonts w:ascii="Garamond" w:hAnsi="Garamond" w:hint="eastAsia"/>
-                <w:sz w:val="24"/>
-                <w:szCs w:val="24"/>
-                <w:lang w:eastAsia="ko-KR"/>
-              </w:rPr>
-              <w:t>U</w:t>
-            </w:r>
-            <w:r>
-              <w:rPr>
-                <w:rFonts w:ascii="Garamond" w:hAnsi="Garamond"/>
-                <w:sz w:val="24"/>
-                <w:szCs w:val="24"/>
-                <w:lang w:eastAsia="ko-KR"/>
-              </w:rPr>
-              <w:t>niversity of British Columbia, Research Assistant for Nancy Heckman</w:t>
+          <w:p>
+            <w:pPr>
+              <w:rPr>
+                <w:rFonts w:ascii="Garamond" w:hAnsi="Garamond"/>
+                <w:sz w:val="24"/>
+                <w:szCs w:val="24"/>
+              </w:rPr>
+            </w:pPr>
+          </w:p>
+        </w:tc>
+        <w:tc>
+          <w:tcPr>
+            <w:tcW w:w="9181" w:type="dxa"/>
+            <w:gridSpan w:val="5"/>
+          </w:tcPr>
+          <w:p>
+            <w:pPr>
+              <w:rPr>
+                <w:rFonts w:ascii="Garamond" w:hAnsi="Garamond"/>
+                <w:sz w:val="24"/>
+                <w:szCs w:val="24"/>
+              </w:rPr>
+            </w:pPr>
+            <w:r>
+              <w:rPr>
+                <w:rFonts w:ascii="Garamond" w:hAnsi="Garamond"/>
+                <w:sz w:val="24"/>
+                <w:szCs w:val="24"/>
+              </w:rPr>
+              <w:t xml:space="preserve">English (Fluent), </w:t>
+            </w:r>
+            <w:r>
+              <w:rPr>
+                <w:rFonts w:ascii="Garamond" w:hAnsi="Garamond"/>
+                <w:sz w:val="24"/>
+                <w:szCs w:val="24"/>
+              </w:rPr>
+              <w:t>Korean (native)</w:t>
             </w:r>
           </w:p>
         </w:tc>
@@ -2735,214 +3408,7 @@
                 <w:sz w:val="24"/>
                 <w:szCs w:val="24"/>
               </w:rPr>
-              <w:br w:type="page"/>
-            </w:r>
-          </w:p>
-          <w:p>
-            <w:pPr>
-              <w:rPr>
-                <w:rFonts w:ascii="Garamond" w:hAnsi="Garamond"/>
-                <w:b/>
-                <w:sz w:val="24"/>
-                <w:szCs w:val="24"/>
-              </w:rPr>
-            </w:pPr>
-            <w:r>
-              <w:rPr>
-                <w:rFonts w:ascii="Garamond" w:hAnsi="Garamond"/>
-                <w:b/>
-                <w:sz w:val="24"/>
-                <w:szCs w:val="24"/>
-              </w:rPr>
-              <w:t>Honors, Scholarships, and Fellowships:</w:t>
-            </w:r>
-          </w:p>
-        </w:tc>
-      </w:tr>
-      <w:tr>
-        <w:tc>
-          <w:tcPr>
-            <w:tcW w:w="287" w:type="dxa"/>
-          </w:tcPr>
-          <w:p>
-            <w:pPr>
-              <w:rPr>
-                <w:rFonts w:ascii="Garamond" w:hAnsi="Garamond"/>
-                <w:sz w:val="24"/>
-                <w:szCs w:val="24"/>
-              </w:rPr>
-            </w:pPr>
-          </w:p>
-        </w:tc>
-        <w:tc>
-          <w:tcPr>
-            <w:tcW w:w="1604" w:type="dxa"/>
-            <w:gridSpan w:val="2"/>
-          </w:tcPr>
-          <w:p>
-            <w:pPr>
-              <w:rPr>
-                <w:rFonts w:ascii="Garamond" w:hAnsi="Garamond"/>
-                <w:sz w:val="24"/>
-                <w:szCs w:val="24"/>
-              </w:rPr>
-            </w:pPr>
-            <w:r>
-              <w:rPr>
-                <w:rFonts w:ascii="Garamond" w:hAnsi="Garamond"/>
-                <w:sz w:val="24"/>
-                <w:szCs w:val="24"/>
-              </w:rPr>
-              <w:t>2019</w:t>
-            </w:r>
-          </w:p>
-        </w:tc>
-        <w:tc>
-          <w:tcPr>
-            <w:tcW w:w="7577" w:type="dxa"/>
-            <w:gridSpan w:val="3"/>
-          </w:tcPr>
-          <w:p>
-            <w:pPr>
-              <w:rPr>
-                <w:rFonts w:ascii="Garamond" w:hAnsi="Garamond"/>
-                <w:sz w:val="24"/>
-                <w:szCs w:val="24"/>
-              </w:rPr>
-            </w:pPr>
-            <w:r>
-              <w:rPr>
-                <w:rFonts w:ascii="Garamond" w:hAnsi="Garamond"/>
-                <w:sz w:val="24"/>
-                <w:szCs w:val="24"/>
-              </w:rPr>
-              <w:t>Reid Economics Fellowship</w:t>
-            </w:r>
-          </w:p>
-        </w:tc>
-      </w:tr>
-      <w:tr>
-        <w:tc>
-          <w:tcPr>
-            <w:tcW w:w="287" w:type="dxa"/>
-          </w:tcPr>
-          <w:p>
-            <w:pPr>
-              <w:rPr>
-                <w:rFonts w:ascii="Garamond" w:hAnsi="Garamond"/>
-                <w:sz w:val="24"/>
-                <w:szCs w:val="24"/>
-              </w:rPr>
-            </w:pPr>
-          </w:p>
-        </w:tc>
-        <w:tc>
-          <w:tcPr>
-            <w:tcW w:w="1604" w:type="dxa"/>
-            <w:gridSpan w:val="2"/>
-          </w:tcPr>
-          <w:p>
-            <w:pPr>
-              <w:rPr>
-                <w:rFonts w:ascii="Garamond" w:hAnsi="Garamond"/>
-                <w:sz w:val="24"/>
-                <w:szCs w:val="24"/>
-              </w:rPr>
-            </w:pPr>
-            <w:r>
-              <w:rPr>
-                <w:rFonts w:ascii="Garamond" w:hAnsi="Garamond"/>
-                <w:sz w:val="24"/>
-                <w:szCs w:val="24"/>
-              </w:rPr>
-              <w:t>2014</w:t>
-            </w:r>
-            <w:r>
-              <w:rPr>
-                <w:rFonts w:ascii="Garamond" w:hAnsi="Garamond"/>
-                <w:sz w:val="24"/>
-                <w:szCs w:val="24"/>
-              </w:rPr>
-              <w:t xml:space="preserve"> to 2019</w:t>
-            </w:r>
-          </w:p>
-          <w:p>
-            <w:pPr>
-              <w:rPr>
-                <w:rFonts w:ascii="Garamond" w:hAnsi="Garamond"/>
-                <w:sz w:val="24"/>
-                <w:szCs w:val="24"/>
-                <w:lang w:eastAsia="ko-KR"/>
-              </w:rPr>
-            </w:pPr>
-            <w:r>
-              <w:rPr>
-                <w:rFonts w:ascii="Garamond" w:hAnsi="Garamond" w:hint="eastAsia"/>
-                <w:sz w:val="24"/>
-                <w:szCs w:val="24"/>
-                <w:lang w:eastAsia="ko-KR"/>
-              </w:rPr>
-              <w:t>2</w:t>
-            </w:r>
-            <w:r>
-              <w:rPr>
-                <w:rFonts w:ascii="Garamond" w:hAnsi="Garamond"/>
-                <w:sz w:val="24"/>
-                <w:szCs w:val="24"/>
-                <w:lang w:eastAsia="ko-KR"/>
-              </w:rPr>
-              <w:t>012 to 2014</w:t>
-            </w:r>
-          </w:p>
-        </w:tc>
-        <w:tc>
-          <w:tcPr>
-            <w:tcW w:w="7577" w:type="dxa"/>
-            <w:gridSpan w:val="3"/>
-          </w:tcPr>
-          <w:p>
-            <w:pPr>
-              <w:rPr>
-                <w:rFonts w:ascii="Garamond" w:hAnsi="Garamond"/>
-                <w:sz w:val="24"/>
-                <w:szCs w:val="24"/>
-              </w:rPr>
-            </w:pPr>
-            <w:r>
-              <w:rPr>
-                <w:rFonts w:ascii="Garamond" w:hAnsi="Garamond"/>
-                <w:sz w:val="24"/>
-                <w:szCs w:val="24"/>
-              </w:rPr>
-              <w:t>Social Sciences Fellowship</w:t>
-            </w:r>
-          </w:p>
-          <w:p>
-            <w:pPr>
-              <w:rPr>
-                <w:rFonts w:ascii="Garamond" w:hAnsi="Garamond"/>
-                <w:sz w:val="24"/>
-                <w:szCs w:val="24"/>
-                <w:lang w:eastAsia="ko-KR"/>
-              </w:rPr>
-            </w:pPr>
-            <w:r>
-              <w:rPr>
-                <w:rFonts w:ascii="Garamond" w:hAnsi="Garamond" w:hint="eastAsia"/>
-                <w:sz w:val="24"/>
-                <w:szCs w:val="24"/>
-                <w:lang w:eastAsia="ko-KR"/>
-              </w:rPr>
-              <w:t>I</w:t>
-            </w:r>
-            <w:r>
-              <w:rPr>
-                <w:rFonts w:ascii="Garamond" w:hAnsi="Garamond"/>
-                <w:sz w:val="24"/>
-                <w:szCs w:val="24"/>
-                <w:lang w:eastAsia="ko-KR"/>
-              </w:rPr>
-              <w:t>nternational Partial Tuition Scholarship</w:t>
+              <w:t>Publications:</w:t>
             </w:r>
           </w:p>
         </w:tc>
@@ -2957,158 +3423,35 @@
             <w:pPr>
               <w:rPr>
                 <w:rFonts w:ascii="Garamond" w:hAnsi="Garamond"/>
-                <w:b/>
-                <w:sz w:val="24"/>
-                <w:szCs w:val="24"/>
-              </w:rPr>
-            </w:pPr>
-          </w:p>
-          <w:p>
-            <w:pPr>
-              <w:rPr>
-                <w:rFonts w:ascii="Garamond" w:hAnsi="Garamond"/>
-                <w:sz w:val="24"/>
-                <w:szCs w:val="24"/>
-              </w:rPr>
-            </w:pPr>
-            <w:r>
-              <w:rPr>
-                <w:rFonts w:ascii="Garamond" w:hAnsi="Garamond"/>
-                <w:b/>
-                <w:sz w:val="24"/>
-                <w:szCs w:val="24"/>
-              </w:rPr>
-              <w:t>Professional Activities</w:t>
-            </w:r>
-            <w:r>
-              <w:rPr>
-                <w:rFonts w:ascii="Garamond" w:hAnsi="Garamond"/>
-                <w:b/>
-                <w:sz w:val="24"/>
-                <w:szCs w:val="24"/>
-              </w:rPr>
-              <w:t>:</w:t>
-            </w:r>
-            <w:r>
-              <w:rPr>
-                <w:rFonts w:ascii="Garamond" w:hAnsi="Garamond"/>
-                <w:sz w:val="24"/>
-                <w:szCs w:val="24"/>
-              </w:rPr>
-              <w:t xml:space="preserve"> </w:t>
-            </w:r>
-          </w:p>
-        </w:tc>
-      </w:tr>
-      <w:tr>
-        <w:tc>
-          <w:tcPr>
-            <w:tcW w:w="287" w:type="dxa"/>
-          </w:tcPr>
-          <w:p>
-            <w:pPr>
-              <w:rPr>
-                <w:rFonts w:ascii="Garamond" w:hAnsi="Garamond"/>
-                <w:sz w:val="24"/>
-                <w:szCs w:val="24"/>
-              </w:rPr>
-            </w:pPr>
-          </w:p>
-        </w:tc>
-        <w:tc>
-          <w:tcPr>
-            <w:tcW w:w="9181" w:type="dxa"/>
-            <w:gridSpan w:val="5"/>
-          </w:tcPr>
-          <w:p>
-            <w:pPr>
-              <w:rPr>
-                <w:rFonts w:ascii="Garamond" w:hAnsi="Garamond"/>
-                <w:sz w:val="24"/>
-                <w:szCs w:val="24"/>
-              </w:rPr>
-            </w:pPr>
-            <w:r>
-              <w:rPr>
-                <w:rFonts w:ascii="Garamond" w:hAnsi="Garamond"/>
-                <w:sz w:val="24"/>
-                <w:szCs w:val="24"/>
-                <w:u w:val="single"/>
-              </w:rPr>
-              <w:t>Conference and Seminar Presentations:</w:t>
-            </w:r>
-          </w:p>
-        </w:tc>
-      </w:tr>
-      <w:tr>
-        <w:tc>
-          <w:tcPr>
-            <w:tcW w:w="287" w:type="dxa"/>
-          </w:tcPr>
-          <w:p>
-            <w:pPr>
-              <w:rPr>
-                <w:rFonts w:ascii="Garamond" w:hAnsi="Garamond"/>
-                <w:sz w:val="24"/>
-                <w:szCs w:val="24"/>
-              </w:rPr>
-            </w:pPr>
-          </w:p>
-        </w:tc>
-        <w:tc>
-          <w:tcPr>
-            <w:tcW w:w="1604" w:type="dxa"/>
-            <w:gridSpan w:val="2"/>
-          </w:tcPr>
-          <w:p>
-            <w:pPr>
-              <w:rPr>
-                <w:rFonts w:ascii="Garamond" w:hAnsi="Garamond"/>
-                <w:sz w:val="24"/>
-                <w:szCs w:val="24"/>
-                <w:lang w:eastAsia="ko-KR"/>
-              </w:rPr>
-            </w:pPr>
-            <w:r>
-              <w:rPr>
-                <w:rFonts w:ascii="Garamond" w:hAnsi="Garamond" w:hint="eastAsia"/>
-                <w:sz w:val="24"/>
-                <w:szCs w:val="24"/>
-                <w:lang w:eastAsia="ko-KR"/>
-              </w:rPr>
-              <w:t>2</w:t>
-            </w:r>
-            <w:r>
-              <w:rPr>
-                <w:rFonts w:ascii="Garamond" w:hAnsi="Garamond"/>
-                <w:sz w:val="24"/>
-                <w:szCs w:val="24"/>
-                <w:lang w:eastAsia="ko-KR"/>
-              </w:rPr>
-              <w:t>019</w:t>
-            </w:r>
-          </w:p>
-        </w:tc>
-        <w:tc>
-          <w:tcPr>
-            <w:tcW w:w="7577" w:type="dxa"/>
-            <w:gridSpan w:val="3"/>
-          </w:tcPr>
-          <w:p>
-            <w:pPr>
-              <w:rPr>
-                <w:rFonts w:ascii="Garamond" w:hAnsi="Garamond"/>
-                <w:sz w:val="24"/>
-                <w:szCs w:val="24"/>
-              </w:rPr>
-            </w:pPr>
-            <w:r>
-              <w:rPr>
-                <w:rFonts w:ascii="Garamond" w:hAnsi="Garamond"/>
-                <w:sz w:val="24"/>
-                <w:szCs w:val="24"/>
-              </w:rPr>
-              <w:t>Optimization-Conscious Econometrics Conference</w:t>
+                <w:sz w:val="24"/>
+                <w:szCs w:val="24"/>
+              </w:rPr>
+            </w:pPr>
+            <w:r>
+              <w:rPr>
+                <w:rFonts w:ascii="Garamond" w:hAnsi="Garamond"/>
+                <w:sz w:val="24"/>
+                <w:szCs w:val="24"/>
+              </w:rPr>
+              <w:t xml:space="preserve">Lee, W., Greenwood, P. E., Heckman, N., &amp; </w:t>
+            </w:r>
+            <w:proofErr w:type="spellStart"/>
+            <w:r>
+              <w:rPr>
+                <w:rFonts w:ascii="Garamond" w:hAnsi="Garamond"/>
+                <w:sz w:val="24"/>
+                <w:szCs w:val="24"/>
+              </w:rPr>
+              <w:t>Wefelmeyer</w:t>
+            </w:r>
+            <w:proofErr w:type="spellEnd"/>
+            <w:r>
+              <w:rPr>
+                <w:rFonts w:ascii="Garamond" w:hAnsi="Garamond"/>
+                <w:sz w:val="24"/>
+                <w:szCs w:val="24"/>
+              </w:rPr>
+              <w:t>, W. (2017). Pre-averaged kernel estimators for the drift function of a diffusion process in the presence of microstructure noise. Statistical Inference for Stochastic Processes, 20(2), 237-252.</w:t>
             </w:r>
           </w:p>
         </w:tc>
@@ -3123,296 +3466,10 @@
             <w:pPr>
               <w:rPr>
                 <w:rFonts w:ascii="Garamond" w:hAnsi="Garamond"/>
-                <w:b/>
-                <w:sz w:val="24"/>
-                <w:szCs w:val="24"/>
-              </w:rPr>
-            </w:pPr>
-            <w:r>
-              <w:rPr>
-                <w:rFonts w:ascii="Garamond" w:hAnsi="Garamond"/>
-                <w:b/>
-                <w:sz w:val="24"/>
-                <w:szCs w:val="24"/>
-              </w:rPr>
-              <w:br w:type="page"/>
-            </w:r>
-          </w:p>
-          <w:p>
-            <w:pPr>
-              <w:rPr>
-                <w:rFonts w:ascii="Garamond" w:hAnsi="Garamond"/>
-                <w:sz w:val="24"/>
-                <w:szCs w:val="24"/>
-              </w:rPr>
-            </w:pPr>
-            <w:r>
-              <w:rPr>
-                <w:rFonts w:ascii="Garamond" w:hAnsi="Garamond"/>
-                <w:b/>
-                <w:sz w:val="24"/>
-                <w:szCs w:val="24"/>
-              </w:rPr>
-              <w:t>Language and Computer Skills</w:t>
-            </w:r>
-            <w:r>
-              <w:rPr>
-                <w:rFonts w:ascii="Garamond" w:hAnsi="Garamond"/>
-                <w:b/>
-                <w:sz w:val="24"/>
-                <w:szCs w:val="24"/>
-              </w:rPr>
-              <w:t>:</w:t>
-            </w:r>
-          </w:p>
-        </w:tc>
-      </w:tr>
-      <w:tr>
-        <w:tc>
-          <w:tcPr>
-            <w:tcW w:w="287" w:type="dxa"/>
-          </w:tcPr>
-          <w:p>
-            <w:pPr>
-              <w:rPr>
-                <w:rFonts w:ascii="Garamond" w:hAnsi="Garamond"/>
-                <w:sz w:val="24"/>
-                <w:szCs w:val="24"/>
-              </w:rPr>
-            </w:pPr>
-          </w:p>
-        </w:tc>
-        <w:tc>
-          <w:tcPr>
-            <w:tcW w:w="9181" w:type="dxa"/>
-            <w:gridSpan w:val="5"/>
-          </w:tcPr>
-          <w:p>
-            <w:pPr>
-              <w:rPr>
-                <w:rFonts w:ascii="Garamond" w:hAnsi="Garamond"/>
-                <w:sz w:val="24"/>
-                <w:szCs w:val="24"/>
-              </w:rPr>
-            </w:pPr>
-            <w:r>
-              <w:rPr>
-                <w:rFonts w:ascii="Garamond" w:hAnsi="Garamond"/>
-                <w:sz w:val="24"/>
-                <w:szCs w:val="24"/>
-                <w:u w:val="single"/>
-              </w:rPr>
-              <w:t>Computer Skills:</w:t>
-            </w:r>
-          </w:p>
-        </w:tc>
-      </w:tr>
-      <w:tr>
-        <w:tc>
-          <w:tcPr>
-            <w:tcW w:w="287" w:type="dxa"/>
-          </w:tcPr>
-          <w:p>
-            <w:pPr>
-              <w:rPr>
-                <w:rFonts w:ascii="Garamond" w:hAnsi="Garamond"/>
-                <w:sz w:val="24"/>
-                <w:szCs w:val="24"/>
-              </w:rPr>
-            </w:pPr>
-          </w:p>
-        </w:tc>
-        <w:tc>
-          <w:tcPr>
-            <w:tcW w:w="9181" w:type="dxa"/>
-            <w:gridSpan w:val="5"/>
-          </w:tcPr>
-          <w:p>
-            <w:pPr>
-              <w:rPr>
-                <w:rFonts w:ascii="Garamond" w:hAnsi="Garamond"/>
-                <w:sz w:val="24"/>
-                <w:szCs w:val="24"/>
-              </w:rPr>
-            </w:pPr>
-            <w:r>
-              <w:rPr>
-                <w:rFonts w:ascii="Garamond" w:hAnsi="Garamond"/>
-                <w:sz w:val="24"/>
-                <w:szCs w:val="24"/>
-              </w:rPr>
-              <w:t xml:space="preserve">R, C++, </w:t>
-            </w:r>
-            <w:proofErr w:type="spellStart"/>
-            <w:r>
-              <w:rPr>
-                <w:rFonts w:ascii="Garamond" w:hAnsi="Garamond"/>
-                <w:sz w:val="24"/>
-                <w:szCs w:val="24"/>
-              </w:rPr>
-              <w:t>Matlab</w:t>
-            </w:r>
-            <w:proofErr w:type="spellEnd"/>
-            <w:r>
-              <w:rPr>
-                <w:rFonts w:ascii="Garamond" w:hAnsi="Garamond"/>
-                <w:sz w:val="24"/>
-                <w:szCs w:val="24"/>
-              </w:rPr>
-              <w:t>, Stata</w:t>
-            </w:r>
-          </w:p>
-        </w:tc>
-      </w:tr>
-      <w:tr>
-        <w:tc>
-          <w:tcPr>
-            <w:tcW w:w="287" w:type="dxa"/>
-          </w:tcPr>
-          <w:p>
-            <w:pPr>
-              <w:rPr>
-                <w:rFonts w:ascii="Garamond" w:hAnsi="Garamond"/>
-                <w:sz w:val="24"/>
-                <w:szCs w:val="24"/>
-              </w:rPr>
-            </w:pPr>
-          </w:p>
-        </w:tc>
-        <w:tc>
-          <w:tcPr>
-            <w:tcW w:w="1604" w:type="dxa"/>
-            <w:gridSpan w:val="2"/>
-          </w:tcPr>
-          <w:p>
-            <w:pPr>
-              <w:rPr>
-                <w:rFonts w:ascii="Garamond" w:hAnsi="Garamond"/>
-                <w:sz w:val="24"/>
-                <w:szCs w:val="24"/>
-              </w:rPr>
-            </w:pPr>
-          </w:p>
-        </w:tc>
-        <w:tc>
-          <w:tcPr>
-            <w:tcW w:w="7577" w:type="dxa"/>
-            <w:gridSpan w:val="3"/>
-          </w:tcPr>
-          <w:p>
-            <w:pPr>
-              <w:jc w:val="center"/>
-              <w:rPr>
-                <w:rFonts w:ascii="Garamond" w:hAnsi="Garamond"/>
-                <w:sz w:val="24"/>
-                <w:szCs w:val="24"/>
-              </w:rPr>
-            </w:pPr>
-          </w:p>
-        </w:tc>
-      </w:tr>
-      <w:tr>
-        <w:tc>
-          <w:tcPr>
-            <w:tcW w:w="287" w:type="dxa"/>
-          </w:tcPr>
-          <w:p>
-            <w:pPr>
-              <w:rPr>
-                <w:rFonts w:ascii="Garamond" w:hAnsi="Garamond"/>
-                <w:sz w:val="24"/>
-                <w:szCs w:val="24"/>
-              </w:rPr>
-            </w:pPr>
-          </w:p>
-        </w:tc>
-        <w:tc>
-          <w:tcPr>
-            <w:tcW w:w="9181" w:type="dxa"/>
-            <w:gridSpan w:val="5"/>
-          </w:tcPr>
-          <w:p>
-            <w:pPr>
-              <w:rPr>
-                <w:rFonts w:ascii="Garamond" w:hAnsi="Garamond"/>
-                <w:sz w:val="24"/>
-                <w:szCs w:val="24"/>
-              </w:rPr>
-            </w:pPr>
-            <w:r>
-              <w:rPr>
-                <w:rFonts w:ascii="Garamond" w:hAnsi="Garamond"/>
-                <w:sz w:val="24"/>
-                <w:szCs w:val="24"/>
-                <w:u w:val="single"/>
-              </w:rPr>
-              <w:t>Languages</w:t>
-            </w:r>
-            <w:r>
-              <w:rPr>
-                <w:rFonts w:ascii="Garamond" w:hAnsi="Garamond"/>
-                <w:sz w:val="24"/>
-                <w:szCs w:val="24"/>
-                <w:u w:val="single"/>
-              </w:rPr>
-              <w:t>:</w:t>
-            </w:r>
-          </w:p>
-        </w:tc>
-      </w:tr>
-      <w:tr>
-        <w:tc>
-          <w:tcPr>
-            <w:tcW w:w="287" w:type="dxa"/>
-          </w:tcPr>
-          <w:p>
-            <w:pPr>
-              <w:rPr>
-                <w:rFonts w:ascii="Garamond" w:hAnsi="Garamond"/>
-                <w:sz w:val="24"/>
-                <w:szCs w:val="24"/>
-              </w:rPr>
-            </w:pPr>
-          </w:p>
-          <w:p>
-            <w:pPr>
-              <w:rPr>
-                <w:rFonts w:ascii="Garamond" w:hAnsi="Garamond"/>
-                <w:sz w:val="24"/>
-                <w:szCs w:val="24"/>
-              </w:rPr>
-            </w:pPr>
-          </w:p>
-        </w:tc>
-        <w:tc>
-          <w:tcPr>
-            <w:tcW w:w="9181" w:type="dxa"/>
-            <w:gridSpan w:val="5"/>
-          </w:tcPr>
-          <w:p>
-            <w:pPr>
-              <w:rPr>
-                <w:rFonts w:ascii="Garamond" w:hAnsi="Garamond"/>
-                <w:sz w:val="24"/>
-                <w:szCs w:val="24"/>
-              </w:rPr>
-            </w:pPr>
-            <w:r>
-              <w:rPr>
-                <w:rFonts w:ascii="Garamond" w:hAnsi="Garamond"/>
-                <w:sz w:val="24"/>
-                <w:szCs w:val="24"/>
-              </w:rPr>
-              <w:t xml:space="preserve">English (Fluent), </w:t>
-            </w:r>
-            <w:r>
-              <w:rPr>
-                <w:rFonts w:ascii="Garamond" w:hAnsi="Garamond"/>
-                <w:sz w:val="24"/>
-                <w:szCs w:val="24"/>
-              </w:rPr>
-              <w:t>Korean (native)</w:t>
-            </w:r>
+                <w:sz w:val="24"/>
+                <w:szCs w:val="24"/>
+              </w:rPr>
+            </w:pPr>
           </w:p>
         </w:tc>
       </w:tr>
@@ -3426,11 +3483,19 @@
             <w:pPr>
               <w:rPr>
                 <w:rFonts w:ascii="Garamond" w:hAnsi="Garamond"/>
+                <w:sz w:val="24"/>
+                <w:szCs w:val="24"/>
+              </w:rPr>
+            </w:pPr>
+            <w:r>
+              <w:rPr>
+                <w:rFonts w:ascii="Garamond" w:hAnsi="Garamond"/>
                 <w:b/>
                 <w:sz w:val="24"/>
                 <w:szCs w:val="24"/>
               </w:rPr>
-            </w:pPr>
+              <w:t>Job Market Paper</w:t>
+            </w:r>
             <w:r>
               <w:rPr>
                 <w:rFonts w:ascii="Garamond" w:hAnsi="Garamond"/>
@@ -3438,7 +3503,7 @@
                 <w:sz w:val="24"/>
                 <w:szCs w:val="24"/>
               </w:rPr>
-              <w:t>Publications:</w:t>
+              <w:t>:</w:t>
             </w:r>
           </w:p>
         </w:tc>
@@ -3463,25 +3528,23 @@
                 <w:sz w:val="24"/>
                 <w:szCs w:val="24"/>
               </w:rPr>
-              <w:t xml:space="preserve">Lee, W., Greenwood, P. E., Heckman, N., &amp; </w:t>
-            </w:r>
-            <w:proofErr w:type="spellStart"/>
-            <w:r>
-              <w:rPr>
-                <w:rFonts w:ascii="Garamond" w:hAnsi="Garamond"/>
-                <w:sz w:val="24"/>
-                <w:szCs w:val="24"/>
-              </w:rPr>
-              <w:t>Wefelmeyer</w:t>
-            </w:r>
-            <w:proofErr w:type="spellEnd"/>
-            <w:r>
-              <w:rPr>
-                <w:rFonts w:ascii="Garamond" w:hAnsi="Garamond"/>
-                <w:sz w:val="24"/>
-                <w:szCs w:val="24"/>
-              </w:rPr>
-              <w:t>, W. (2017). Pre-averaged kernel estimators for the drift function of a diffusion process in the presence of microstructure noise. Statistical Inference for Stochastic Processes, 20(2), 237-252.</w:t>
+              <w:t>“</w:t>
+            </w:r>
+            <w:r>
+              <w:rPr>
+                <w:rFonts w:ascii="Garamond" w:hAnsi="Garamond"/>
+                <w:sz w:val="24"/>
+                <w:szCs w:val="24"/>
+              </w:rPr>
+              <w:t>Identification and estimation of average effects in dynamic random coefficient models</w:t>
+            </w:r>
+            <w:r>
+              <w:rPr>
+                <w:rFonts w:ascii="Garamond" w:hAnsi="Garamond"/>
+                <w:sz w:val="24"/>
+                <w:szCs w:val="24"/>
+              </w:rPr>
+              <w:t>”</w:t>
             </w:r>
           </w:p>
         </w:tc>
@@ -3500,99 +3563,6 @@
                 <w:szCs w:val="24"/>
               </w:rPr>
             </w:pPr>
-          </w:p>
-        </w:tc>
-      </w:tr>
-      <w:tr>
-        <w:tc>
-          <w:tcPr>
-            <w:tcW w:w="9468" w:type="dxa"/>
-            <w:gridSpan w:val="6"/>
-          </w:tcPr>
-          <w:p>
-            <w:pPr>
-              <w:rPr>
-                <w:rFonts w:ascii="Garamond" w:hAnsi="Garamond"/>
-                <w:sz w:val="24"/>
-                <w:szCs w:val="24"/>
-              </w:rPr>
-            </w:pPr>
-            <w:r>
-              <w:rPr>
-                <w:rFonts w:ascii="Garamond" w:hAnsi="Garamond"/>
-                <w:b/>
-                <w:sz w:val="24"/>
-                <w:szCs w:val="24"/>
-              </w:rPr>
-              <w:t>Job Market Paper</w:t>
-            </w:r>
-            <w:r>
-              <w:rPr>
-                <w:rFonts w:ascii="Garamond" w:hAnsi="Garamond"/>
-                <w:b/>
-                <w:sz w:val="24"/>
-                <w:szCs w:val="24"/>
-              </w:rPr>
-              <w:t>:</w:t>
-            </w:r>
-          </w:p>
-        </w:tc>
-      </w:tr>
-      <w:tr>
-        <w:tc>
-          <w:tcPr>
-            <w:tcW w:w="9468" w:type="dxa"/>
-            <w:gridSpan w:val="6"/>
-          </w:tcPr>
-          <w:p>
-            <w:pPr>
-              <w:rPr>
-                <w:rFonts w:ascii="Garamond" w:hAnsi="Garamond"/>
-                <w:sz w:val="24"/>
-                <w:szCs w:val="24"/>
-              </w:rPr>
-            </w:pPr>
-            <w:r>
-              <w:rPr>
-                <w:rFonts w:ascii="Garamond" w:hAnsi="Garamond"/>
-                <w:sz w:val="24"/>
-                <w:szCs w:val="24"/>
-              </w:rPr>
-              <w:t>“</w:t>
-            </w:r>
-            <w:r>
-              <w:rPr>
-                <w:rFonts w:ascii="Garamond" w:hAnsi="Garamond"/>
-                <w:sz w:val="24"/>
-                <w:szCs w:val="24"/>
-              </w:rPr>
-              <w:t>Identification and estimation of average effects in dynamic random coefficient models</w:t>
-            </w:r>
-            <w:r>
-              <w:rPr>
-                <w:rFonts w:ascii="Garamond" w:hAnsi="Garamond"/>
-                <w:sz w:val="24"/>
-                <w:szCs w:val="24"/>
-              </w:rPr>
-              <w:t>”</w:t>
-            </w:r>
-          </w:p>
-        </w:tc>
-      </w:tr>
-      <w:tr>
-        <w:tc>
-          <w:tcPr>
-            <w:tcW w:w="9468" w:type="dxa"/>
-            <w:gridSpan w:val="6"/>
-          </w:tcPr>
-          <w:p>
-            <w:pPr>
-              <w:rPr>
-                <w:rFonts w:ascii="Garamond" w:hAnsi="Garamond"/>
-                <w:sz w:val="24"/>
-                <w:szCs w:val="24"/>
-              </w:rPr>
-            </w:pPr>
             <w:r>
               <w:rPr>
                 <w:rFonts w:ascii="Garamond" w:hAnsi="Garamond"/>
@@ -3610,8 +3580,6 @@
               <w:lastRenderedPageBreak/>
               <w:t>two. A calibration of structural life-cycle model is performed to make sense of the estimation results.</w:t>
             </w:r>
-            <w:bookmarkStart w:id="0" w:name="_GoBack"/>
-            <w:bookmarkEnd w:id="0"/>
           </w:p>
         </w:tc>
       </w:tr>
@@ -3986,7 +3954,7 @@
     </w:rPrDefault>
     <w:pPrDefault/>
   </w:docDefaults>
-  <w:latentStyles w:defLockedState="0" w:defUIPriority="0" w:defSemiHidden="0" w:defUnhideWhenUsed="0" w:defQFormat="0" w:count="377">
+  <w:latentStyles w:defLockedState="0" w:defUIPriority="0" w:defSemiHidden="0" w:defUnhideWhenUsed="0" w:defQFormat="0" w:count="375">
     <w:lsdException w:name="Normal" w:qFormat="1"/>
     <w:lsdException w:name="heading 1" w:qFormat="1"/>
     <w:lsdException w:name="heading 2" w:semiHidden="1" w:unhideWhenUsed="1" w:qFormat="1"/>
@@ -4341,7 +4309,7 @@
     <w:lsdException w:name="Mention" w:semiHidden="1" w:uiPriority="99" w:unhideWhenUsed="1"/>
     <w:lsdException w:name="Smart Hyperlink" w:semiHidden="1" w:uiPriority="99" w:unhideWhenUsed="1"/>
   </w:latentStyles>
-  <w:style w:type="paragraph" w:default="1" w:styleId="Normal">
+  <w:style w:type="paragraph" w:default="1" w:styleId="a">
     <w:name w:val="Normal"/>
     <w:qFormat/>
     <w:rPr>
@@ -4349,13 +4317,13 @@
       <w:szCs w:val="22"/>
     </w:rPr>
   </w:style>
-  <w:style w:type="character" w:default="1" w:styleId="DefaultParagraphFont">
+  <w:style w:type="character" w:default="1" w:styleId="a0">
     <w:name w:val="Default Paragraph Font"/>
     <w:uiPriority w:val="1"/>
     <w:semiHidden/>
     <w:unhideWhenUsed/>
   </w:style>
-  <w:style w:type="table" w:default="1" w:styleId="TableNormal">
+  <w:style w:type="table" w:default="1" w:styleId="a1">
     <w:name w:val="Normal Table"/>
     <w:uiPriority w:val="99"/>
     <w:semiHidden/>
@@ -4370,15 +4338,15 @@
       </w:tblCellMar>
     </w:tblPr>
   </w:style>
-  <w:style w:type="numbering" w:default="1" w:styleId="NoList">
+  <w:style w:type="numbering" w:default="1" w:styleId="a2">
     <w:name w:val="No List"/>
     <w:uiPriority w:val="99"/>
     <w:semiHidden/>
     <w:unhideWhenUsed/>
   </w:style>
-  <w:style w:type="paragraph" w:styleId="BalloonText">
+  <w:style w:type="paragraph" w:styleId="a3">
     <w:name w:val="Balloon Text"/>
-    <w:basedOn w:val="Normal"/>
+    <w:basedOn w:val="a"/>
     <w:semiHidden/>
     <w:rPr>
       <w:rFonts w:ascii="Tahoma" w:hAnsi="Tahoma" w:cs="Tahoma"/>
@@ -4386,9 +4354,9 @@
       <w:szCs w:val="16"/>
     </w:rPr>
   </w:style>
-  <w:style w:type="character" w:styleId="Hyperlink">
+  <w:style w:type="character" w:styleId="a4">
     <w:name w:val="Hyperlink"/>
-    <w:basedOn w:val="DefaultParagraphFont"/>
+    <w:basedOn w:val="a0"/>
     <w:uiPriority w:val="99"/>
     <w:rsid w:val="00863B4E"/>
     <w:rPr>
@@ -4396,18 +4364,18 @@
       <w:u w:val="single"/>
     </w:rPr>
   </w:style>
-  <w:style w:type="character" w:styleId="FollowedHyperlink">
+  <w:style w:type="character" w:styleId="a5">
     <w:name w:val="FollowedHyperlink"/>
-    <w:basedOn w:val="DefaultParagraphFont"/>
+    <w:basedOn w:val="a0"/>
     <w:rsid w:val="00072FA8"/>
     <w:rPr>
       <w:color w:val="800080" w:themeColor="followedHyperlink"/>
       <w:u w:val="single"/>
     </w:rPr>
   </w:style>
-  <w:style w:type="character" w:styleId="UnresolvedMention">
+  <w:style w:type="character" w:styleId="a6">
     <w:name w:val="Unresolved Mention"/>
-    <w:basedOn w:val="DefaultParagraphFont"/>
+    <w:basedOn w:val="a0"/>
     <w:rsid w:val="00565485"/>
     <w:rPr>
       <w:color w:val="605E5C"/>

</xml_diff>

<commit_message>
update cv abstracts and paper
</commit_message>
<xml_diff>
--- a/data/cv/CVTemplate.3-wooyong.docx
+++ b/data/cv/CVTemplate.3-wooyong.docx
@@ -2774,6 +2774,14 @@
               </w:rPr>
               <w:t>2019</w:t>
             </w:r>
+            <w:r>
+              <w:rPr>
+                <w:rFonts w:ascii="Garamond" w:hAnsi="Garamond"/>
+                <w:sz w:val="24"/>
+                <w:szCs w:val="24"/>
+              </w:rPr>
+              <w:t xml:space="preserve"> to 2020</w:t>
+            </w:r>
           </w:p>
         </w:tc>
         <w:tc>
@@ -3594,7 +3602,17 @@
                 <w:sz w:val="24"/>
                 <w:szCs w:val="24"/>
               </w:rPr>
-              <w:t xml:space="preserve">Dynamic fixed effect models are popular in empirical research. However, they allow for unobserved heterogeneity only in the intercept but not in the coefficients, although the coefficients are important parameters such as Cobb-Douglas coefficients of firm's production function or return to education in Mincer equation. This paper studies a dynamic fixed effect model where both its intercept and coefficients are heterogeneous, which is called a dynamic random coefficient model. It is shown that the model is partially identified when the length of panel data is fixed, and the sharp identified set of the model is characterized. The characterization does not require any support restriction. A computationally feasible estimation and inference procedure is proposed, which is applied to life-cycle earnings and consumption dynamics using Panel Study of Income Dynamics (PSID) dataset. The estimates suggest that there is large heterogeneity in earnings persistence and consumption behavior across households and that there is correlation between the </w:t>
+              <w:t>This paper studies dynamic linear fixed effect models that allow for unobserved heterogeneity in individual responses and dynamics in a short panel setting, where both the coefficients and the intercept are individual-specific. I show that the model is not point-identified and yet partially identified, and I characterize the sharp identified sets of mean, variance and the distribution itself of the individual response</w:t>
+            </w:r>
+            <w:bookmarkStart w:id="0" w:name="_GoBack"/>
+            <w:bookmarkEnd w:id="0"/>
+            <w:r>
+              <w:rPr>
+                <w:rFonts w:ascii="Garamond" w:hAnsi="Garamond"/>
+                <w:sz w:val="24"/>
+                <w:szCs w:val="24"/>
+              </w:rPr>
+              <w:t xml:space="preserve"> distribution. The characterization applies to both discrete and continuous data. A computationally feasible estimation and inference procedure is proposed, which is based on a fast and exact global polynomial optimization algorithm. The method is applied to study life-cycle earnings and consumption dynamics of U.S. households using Panel Study of Income Dynamics (PSID) dataset. The estimation results suggest that there is large heterogeneity in earnings persistence and earnings elasticity of consumption and that there is a strong correlation between the two. Calibration of a life-cycle model suggests that heterogeneity in the asset-related </w:t>
             </w:r>
             <w:r>
               <w:rPr>
@@ -3603,7 +3621,7 @@
                 <w:szCs w:val="24"/>
               </w:rPr>
               <w:lastRenderedPageBreak/>
-              <w:t>two. A calibration of structural life-cycle model is performed to make sense of the estimation results.</w:t>
+              <w:t>factors such as heterogeneity in interest rates or discount rates is required to accurately describe real-world consumption and savings behavior.</w:t>
             </w:r>
           </w:p>
         </w:tc>
@@ -3674,8 +3692,6 @@
                 <w:szCs w:val="24"/>
               </w:rPr>
             </w:pPr>
-            <w:bookmarkStart w:id="0" w:name="_GoBack"/>
-            <w:bookmarkEnd w:id="0"/>
             <w:r>
               <w:rPr>
                 <w:rFonts w:ascii="Garamond" w:hAnsi="Garamond" w:hint="eastAsia"/>
@@ -3690,7 +3706,7 @@
                 <w:sz w:val="24"/>
                 <w:szCs w:val="24"/>
               </w:rPr>
-              <w:t>Global optimization algorithm for interactive fixed effects models</w:t>
+              <w:t>Global optimization algorithm for interactive fixed effect models</w:t>
             </w:r>
             <w:r>
               <w:rPr>
@@ -3715,7 +3731,25 @@
                 <w:sz w:val="24"/>
                 <w:szCs w:val="24"/>
               </w:rPr>
-              <w:t>Interactive fixed effects models are panel data models that allow individual and time fixed effects to appear multiplicatively, which generalizes differences-in-differences (DID) models frequently used in empirical research. A serious computational challenge faced by interactive fixed effects models is that the least squares estimator requires a researcher to globally minimize a non-convex objective due to the fixed effects entering multiplicatively. The challenge requires the researcher to minimize the least squares criterion with multiple starting values, and yet the researcher is not convinced of its global optimality. This paper proposes an estimation algorithm for interactive fixed effects models that globally minimize the least squares criterion. The algorithm does not depend on the starting value and, more importantly, provide certificate of global optimality for the least squares estimator.</w:t>
+              <w:t xml:space="preserve">This paper proposes a novel estimation algorithm for interactive fixed effect models, namely the panel data models that allow individual and time fixed effects to appear multiplicatively, which generalize difference-in-differences (DID) models frequently used in empirical research. A serious computational challenge faced by interactive fixed effect models is that the least squares estimator requires a researcher to globally minimize a non-convex objective function. The challenge requires the researcher to minimize the least squares criterion with multiple starting values, and yet the researcher is not convinced of its global optimality. This paper proposes an estimation algorithm that globally minimize the least squares criterion. The algorithm does not depend on the starting value and, more importantly, provide certificate of global optimality for the least </w:t>
+            </w:r>
+            <w:proofErr w:type="gramStart"/>
+            <w:r>
+              <w:rPr>
+                <w:rFonts w:ascii="Garamond" w:hAnsi="Garamond"/>
+                <w:sz w:val="24"/>
+                <w:szCs w:val="24"/>
+              </w:rPr>
+              <w:t>squares</w:t>
+            </w:r>
+            <w:proofErr w:type="gramEnd"/>
+            <w:r>
+              <w:rPr>
+                <w:rFonts w:ascii="Garamond" w:hAnsi="Garamond"/>
+                <w:sz w:val="24"/>
+                <w:szCs w:val="24"/>
+              </w:rPr>
+              <w:t xml:space="preserve"> estimator.</w:t>
             </w:r>
           </w:p>
         </w:tc>
@@ -3782,7 +3816,7 @@
                 <w:sz w:val="24"/>
                 <w:szCs w:val="24"/>
               </w:rPr>
-              <w:t>Panel data binary choice models allow researchers to account for heterogeneity in their binary decisions, such as household's decision to supply female labor in the labor market. The literature about the model mainly focused on binary models with heterogeneity in levels, which means that it does not capture heterogeneity in the state dependence and partial effect of regressors such as household's willingness to maintain their decision over time or to change their decision in response to exogenous shocks and policies. This paper studies a binary choice model that allows heterogeneity in state dependence and partial effect of regressors. The identified sets of causal parameters such as average marginal effects are characterized, and an estimation method for the identified sets are proposed. The estimation method allows for continuous regressors.</w:t>
+              <w:t>This paper studies panel data binary choice models that allow for unobserved heterogeneity in state dependence and partial effect of regressors. Sharp identified sets of causal parameters such as average marginal effects are characterized, and an estimation method for the identified sets are proposed. The estimation method allows the regressors to be continuous.</w:t>
             </w:r>
           </w:p>
         </w:tc>

</xml_diff>

<commit_message>
update title of jmp
</commit_message>
<xml_diff>
--- a/data/cv/CVTemplate.3-wooyong.docx
+++ b/data/cv/CVTemplate.3-wooyong.docx
@@ -878,7 +878,7 @@
                 <w:sz w:val="24"/>
                 <w:szCs w:val="24"/>
               </w:rPr>
-              <w:t>Identification and estimation of average effects in dynamic random coefficient models</w:t>
+              <w:t>Identification and estimation of dynamic random coefficient models</w:t>
             </w:r>
             <w:r>
               <w:rPr>
@@ -1989,15 +1989,43 @@
                 <w:lang w:eastAsia="ko-KR"/>
               </w:rPr>
             </w:pPr>
-          </w:p>
-          <w:p>
-            <w:pPr>
-              <w:rPr>
-                <w:rFonts w:ascii="Garamond" w:hAnsi="Garamond"/>
+            <w:r>
+              <w:rPr>
+                <w:rFonts w:ascii="Garamond" w:hAnsi="Garamond" w:hint="eastAsia"/>
                 <w:sz w:val="24"/>
                 <w:szCs w:val="24"/>
                 <w:lang w:eastAsia="ko-KR"/>
               </w:rPr>
+              <w:t>A</w:t>
+            </w:r>
+            <w:r>
+              <w:rPr>
+                <w:rFonts w:ascii="Garamond" w:hAnsi="Garamond"/>
+                <w:sz w:val="24"/>
+                <w:szCs w:val="24"/>
+                <w:lang w:eastAsia="ko-KR"/>
+              </w:rPr>
+              <w:t>utumn, 2017</w:t>
+            </w:r>
+          </w:p>
+          <w:p>
+            <w:pPr>
+              <w:rPr>
+                <w:rFonts w:ascii="Garamond" w:hAnsi="Garamond"/>
+                <w:sz w:val="24"/>
+                <w:szCs w:val="24"/>
+                <w:lang w:eastAsia="ko-KR"/>
+              </w:rPr>
+            </w:pPr>
+          </w:p>
+          <w:p>
+            <w:pPr>
+              <w:rPr>
+                <w:rFonts w:ascii="Garamond" w:hAnsi="Garamond"/>
+                <w:sz w:val="24"/>
+                <w:szCs w:val="24"/>
+                <w:lang w:eastAsia="ko-KR"/>
+              </w:rPr>
             </w:pPr>
             <w:r>
               <w:rPr>
@@ -2007,44 +2035,6 @@
                 <w:lang w:eastAsia="ko-KR"/>
               </w:rPr>
               <w:lastRenderedPageBreak/>
-              <w:t>A</w:t>
-            </w:r>
-            <w:r>
-              <w:rPr>
-                <w:rFonts w:ascii="Garamond" w:hAnsi="Garamond"/>
-                <w:sz w:val="24"/>
-                <w:szCs w:val="24"/>
-                <w:lang w:eastAsia="ko-KR"/>
-              </w:rPr>
-              <w:t>utumn, 2017</w:t>
-            </w:r>
-          </w:p>
-          <w:p>
-            <w:pPr>
-              <w:rPr>
-                <w:rFonts w:ascii="Garamond" w:hAnsi="Garamond"/>
-                <w:sz w:val="24"/>
-                <w:szCs w:val="24"/>
-                <w:lang w:eastAsia="ko-KR"/>
-              </w:rPr>
-            </w:pPr>
-          </w:p>
-          <w:p>
-            <w:pPr>
-              <w:rPr>
-                <w:rFonts w:ascii="Garamond" w:hAnsi="Garamond"/>
-                <w:sz w:val="24"/>
-                <w:szCs w:val="24"/>
-                <w:lang w:eastAsia="ko-KR"/>
-              </w:rPr>
-            </w:pPr>
-            <w:r>
-              <w:rPr>
-                <w:rFonts w:ascii="Garamond" w:hAnsi="Garamond" w:hint="eastAsia"/>
-                <w:sz w:val="24"/>
-                <w:szCs w:val="24"/>
-                <w:lang w:eastAsia="ko-KR"/>
-              </w:rPr>
               <w:t>S</w:t>
             </w:r>
             <w:r>
@@ -2245,60 +2235,60 @@
                 <w:sz w:val="24"/>
                 <w:szCs w:val="24"/>
               </w:rPr>
+              <w:t xml:space="preserve">Topics in </w:t>
+            </w:r>
+            <w:proofErr w:type="spellStart"/>
+            <w:r>
+              <w:rPr>
+                <w:rFonts w:ascii="Garamond" w:hAnsi="Garamond"/>
+                <w:sz w:val="24"/>
+                <w:szCs w:val="24"/>
+              </w:rPr>
+              <w:t>Microeconometrics</w:t>
+            </w:r>
+            <w:proofErr w:type="spellEnd"/>
+            <w:r>
+              <w:rPr>
+                <w:rFonts w:ascii="Garamond" w:hAnsi="Garamond"/>
+                <w:sz w:val="24"/>
+                <w:szCs w:val="24"/>
+              </w:rPr>
+              <w:t xml:space="preserve"> (undergraduate)</w:t>
+            </w:r>
+            <w:r>
+              <w:rPr>
+                <w:rFonts w:ascii="Garamond" w:hAnsi="Garamond"/>
+                <w:sz w:val="24"/>
+                <w:szCs w:val="24"/>
+              </w:rPr>
+              <w:t xml:space="preserve">, University of Chicago, Teaching Assistant for Thibaut </w:t>
+            </w:r>
+            <w:proofErr w:type="spellStart"/>
+            <w:r>
+              <w:rPr>
+                <w:rFonts w:ascii="Garamond" w:hAnsi="Garamond"/>
+                <w:sz w:val="24"/>
+                <w:szCs w:val="24"/>
+              </w:rPr>
+              <w:t>Lamadon</w:t>
+            </w:r>
+            <w:proofErr w:type="spellEnd"/>
+          </w:p>
+          <w:p>
+            <w:pPr>
+              <w:rPr>
+                <w:rFonts w:ascii="Garamond" w:hAnsi="Garamond"/>
+                <w:sz w:val="24"/>
+                <w:szCs w:val="24"/>
+              </w:rPr>
+            </w:pPr>
+            <w:r>
+              <w:rPr>
+                <w:rFonts w:ascii="Garamond" w:hAnsi="Garamond"/>
+                <w:sz w:val="24"/>
+                <w:szCs w:val="24"/>
+              </w:rPr>
               <w:lastRenderedPageBreak/>
-              <w:t xml:space="preserve">Topics in </w:t>
-            </w:r>
-            <w:proofErr w:type="spellStart"/>
-            <w:r>
-              <w:rPr>
-                <w:rFonts w:ascii="Garamond" w:hAnsi="Garamond"/>
-                <w:sz w:val="24"/>
-                <w:szCs w:val="24"/>
-              </w:rPr>
-              <w:t>Microeconometrics</w:t>
-            </w:r>
-            <w:proofErr w:type="spellEnd"/>
-            <w:r>
-              <w:rPr>
-                <w:rFonts w:ascii="Garamond" w:hAnsi="Garamond"/>
-                <w:sz w:val="24"/>
-                <w:szCs w:val="24"/>
-              </w:rPr>
-              <w:t xml:space="preserve"> (undergraduate)</w:t>
-            </w:r>
-            <w:r>
-              <w:rPr>
-                <w:rFonts w:ascii="Garamond" w:hAnsi="Garamond"/>
-                <w:sz w:val="24"/>
-                <w:szCs w:val="24"/>
-              </w:rPr>
-              <w:t xml:space="preserve">, University of Chicago, Teaching Assistant for Thibaut </w:t>
-            </w:r>
-            <w:proofErr w:type="spellStart"/>
-            <w:r>
-              <w:rPr>
-                <w:rFonts w:ascii="Garamond" w:hAnsi="Garamond"/>
-                <w:sz w:val="24"/>
-                <w:szCs w:val="24"/>
-              </w:rPr>
-              <w:t>Lamadon</w:t>
-            </w:r>
-            <w:proofErr w:type="spellEnd"/>
-          </w:p>
-          <w:p>
-            <w:pPr>
-              <w:rPr>
-                <w:rFonts w:ascii="Garamond" w:hAnsi="Garamond"/>
-                <w:sz w:val="24"/>
-                <w:szCs w:val="24"/>
-              </w:rPr>
-            </w:pPr>
-            <w:r>
-              <w:rPr>
-                <w:rFonts w:ascii="Garamond" w:hAnsi="Garamond"/>
-                <w:sz w:val="24"/>
-                <w:szCs w:val="24"/>
-              </w:rPr>
               <w:t xml:space="preserve">Applied </w:t>
             </w:r>
             <w:proofErr w:type="spellStart"/>
@@ -3553,7 +3543,17 @@
                 <w:sz w:val="24"/>
                 <w:szCs w:val="24"/>
               </w:rPr>
-              <w:t>Identification and estimation of average effects in dynamic random coefficient models</w:t>
+              <w:t xml:space="preserve">Identification and estimation of </w:t>
+            </w:r>
+            <w:bookmarkStart w:id="0" w:name="_GoBack"/>
+            <w:bookmarkEnd w:id="0"/>
+            <w:r>
+              <w:rPr>
+                <w:rFonts w:ascii="Garamond" w:hAnsi="Garamond"/>
+                <w:sz w:val="24"/>
+                <w:szCs w:val="24"/>
+              </w:rPr>
+              <w:t>dynamic random coefficient models</w:t>
             </w:r>
             <w:r>
               <w:rPr>
@@ -3602,16 +3602,7 @@
                 <w:sz w:val="24"/>
                 <w:szCs w:val="24"/>
               </w:rPr>
-              <w:t xml:space="preserve">This paper studies dynamic linear fixed effect models that allow for unobserved heterogeneity in individual responses and dynamics in a short panel setting. The model allows both the coefficients and the intercept to be individual-specific. I show that the model is not point-identified and yet partially identified, and I characterize the sharp identified sets of the mean, variance and distribution itself of the partial effect distribution. The characterization applies to both discrete and continuous data. A computationally feasible estimation and inference procedure is proposed, which is based on a fast and exact global polynomial optimization algorithm. The method is applied to study life-cycle earnings and consumption dynamics of U.S. households in the Panel Study of Income Dynamics (PSID) dataset. The estimation results suggest that there is large heterogeneity in earnings persistence and earnings elasticity of consumption and that there is a strong correlation between the two. Calibration of a life-cycle model suggests that heterogeneity in asset-related </w:t>
-            </w:r>
-            <w:r>
-              <w:rPr>
-                <w:rFonts w:ascii="Garamond" w:hAnsi="Garamond"/>
-                <w:sz w:val="24"/>
-                <w:szCs w:val="24"/>
-              </w:rPr>
-              <w:lastRenderedPageBreak/>
-              <w:t>factors such as interest rate or discount rate is required to accurately describe real-world consumption and savings behavior.</w:t>
+              <w:t>This paper studies dynamic linear fixed effect models that allow for unobserved heterogeneity in individual responses and dynamics in a short panel setting. The model allows both the coefficients and the intercept to be individual-specific. I show that the model is not point-identified and yet partially identified, and I characterize the sharp identified sets of the mean, variance and distribution itself of the partial effect distribution. The characterization applies to both discrete and continuous data. A computationally feasible estimation and inference procedure is proposed, which is based on a fast and exact global polynomial optimization algorithm. The method is applied to study life-cycle earnings and consumption dynamics of U.S. households in the Panel Study of Income Dynamics (PSID) dataset. The estimation results suggest that there is large heterogeneity in earnings persistence and earnings elasticity of consumption and that there is a strong correlation between the two. Calibration of a life-cycle model suggests that heterogeneity in asset-related factors such as interest rate or discount rate is required to accurately describe real-world consumption and savings behavior.</w:t>
             </w:r>
           </w:p>
         </w:tc>
@@ -3654,6 +3645,7 @@
                 <w:sz w:val="24"/>
                 <w:szCs w:val="24"/>
               </w:rPr>
+              <w:lastRenderedPageBreak/>
               <w:t>Work in Progress</w:t>
             </w:r>
             <w:r>
@@ -3790,8 +3782,6 @@
               </w:rPr>
               <w:t>This paper studies panel data binary choice models that allow for unobserved heterogeneity in state dependence and partial effect of regressors. Existing literature on panel data binary choice models allow the level of linear index to be individual-specific. This paper studies binary choice models that also allow the coefficients on lagged outcomes and regressors to be individual-specific, hence allowing for heterogeneity in state dependence and partial effects. I characterize the sharp identified sets of causal parameters such as average marginal effects, where the characterization allows the regressors to be discrete or continuous. An estimation method for the identified set is proposed.</w:t>
             </w:r>
-            <w:bookmarkStart w:id="0" w:name="_GoBack"/>
-            <w:bookmarkEnd w:id="0"/>
           </w:p>
         </w:tc>
       </w:tr>

</xml_diff>

<commit_message>
update abstract of work in progress
</commit_message>
<xml_diff>
--- a/data/cv/CVTemplate.3-wooyong.docx
+++ b/data/cv/CVTemplate.3-wooyong.docx
@@ -3594,119 +3594,119 @@
               </w:rPr>
               <w:t>This paper studies dynamic panel data linear models that allow for multiplicative and additive heterogeneity in a short panel setting, by allowing both the coefficients and the intercept to be individual-specific. I show that the model is not point-identified and yet partially identified, and I characterize the sharp identified sets of the mean, variance and distribution itself of the partial effect distribution. The characterization applies to both discrete and continuous data. A computationally feasible estimation and inference procedure is proposed, which is based on a fast and exact global polynomial optimization algorithm. The method is applied to study life-cycle earnings and consumption dynamics of U.S. households in the Panel Study of Income Dynamics (PSID) dataset. The estimation results suggest that there is large heterogeneity in earnings persistence and the earnings elasticity of consumption and that there is a strong correlation between the two. Calibration of a life-cycle model suggests that heterogeneity in asset-related factors such as interest rate or discount rate is required to accurately describe real-world consumption and savings behavior.</w:t>
             </w:r>
+          </w:p>
+        </w:tc>
+      </w:tr>
+      <w:tr>
+        <w:tc>
+          <w:tcPr>
+            <w:tcW w:w="9468" w:type="dxa"/>
+            <w:gridSpan w:val="6"/>
+          </w:tcPr>
+          <w:p>
+            <w:pPr>
+              <w:rPr>
+                <w:rFonts w:ascii="Garamond" w:hAnsi="Garamond"/>
+                <w:sz w:val="24"/>
+                <w:szCs w:val="24"/>
+              </w:rPr>
+            </w:pPr>
+          </w:p>
+        </w:tc>
+      </w:tr>
+      <w:tr>
+        <w:tc>
+          <w:tcPr>
+            <w:tcW w:w="9468" w:type="dxa"/>
+            <w:gridSpan w:val="6"/>
+          </w:tcPr>
+          <w:p>
+            <w:pPr>
+              <w:rPr>
+                <w:rFonts w:ascii="Garamond" w:hAnsi="Garamond"/>
+                <w:sz w:val="24"/>
+                <w:szCs w:val="24"/>
+              </w:rPr>
+            </w:pPr>
+            <w:r>
+              <w:rPr>
+                <w:rFonts w:ascii="Garamond" w:hAnsi="Garamond"/>
+                <w:b/>
+                <w:sz w:val="24"/>
+                <w:szCs w:val="24"/>
+              </w:rPr>
+              <w:lastRenderedPageBreak/>
+              <w:t>Work in Progress</w:t>
+            </w:r>
+            <w:r>
+              <w:rPr>
+                <w:rFonts w:ascii="Garamond" w:hAnsi="Garamond"/>
+                <w:b/>
+                <w:sz w:val="24"/>
+                <w:szCs w:val="24"/>
+              </w:rPr>
+              <w:t>:</w:t>
+            </w:r>
+          </w:p>
+        </w:tc>
+      </w:tr>
+      <w:tr>
+        <w:tc>
+          <w:tcPr>
+            <w:tcW w:w="9468" w:type="dxa"/>
+            <w:gridSpan w:val="6"/>
+          </w:tcPr>
+          <w:p>
+            <w:pPr>
+              <w:rPr>
+                <w:rFonts w:ascii="Garamond" w:hAnsi="Garamond"/>
+                <w:sz w:val="24"/>
+                <w:szCs w:val="24"/>
+              </w:rPr>
+            </w:pPr>
+            <w:r>
+              <w:rPr>
+                <w:rFonts w:ascii="Garamond" w:hAnsi="Garamond" w:hint="eastAsia"/>
+                <w:sz w:val="24"/>
+                <w:szCs w:val="24"/>
+              </w:rPr>
+              <w:t>“</w:t>
+            </w:r>
+            <w:r>
+              <w:rPr>
+                <w:rFonts w:ascii="Garamond" w:hAnsi="Garamond"/>
+                <w:sz w:val="24"/>
+                <w:szCs w:val="24"/>
+              </w:rPr>
+              <w:t>Global optimization algorithm for interactive fixed effect models</w:t>
+            </w:r>
+            <w:r>
+              <w:rPr>
+                <w:rFonts w:ascii="Garamond" w:hAnsi="Garamond"/>
+                <w:sz w:val="24"/>
+                <w:szCs w:val="24"/>
+              </w:rPr>
+              <w:t>”</w:t>
+            </w:r>
+          </w:p>
+          <w:p>
+            <w:pPr>
+              <w:rPr>
+                <w:rFonts w:ascii="Garamond" w:hAnsi="Garamond"/>
+                <w:sz w:val="24"/>
+                <w:szCs w:val="24"/>
+              </w:rPr>
+            </w:pPr>
+            <w:r>
+              <w:rPr>
+                <w:rFonts w:ascii="Garamond" w:hAnsi="Garamond"/>
+                <w:sz w:val="24"/>
+                <w:szCs w:val="24"/>
+              </w:rPr>
+              <w:t>This paper proposes a simple and yet a very effective estimation algorithm for interactive fixed effect models, namely linear fixed effect models in which individual and time fixed effects appear multiplicatively. An important computational issue faced by interactive fixed effect models is that the least squares estimator requires a researcher to globally minimize a non-convex objective function. This requires the researcher to minimize the least squares criterion with multiple starting values, and yet the researcher is not convinced of the solution's global optimality. This paper proposes an estimation algorithm that globally minimize the least squares criterion. The algorithm does not depend on the starting value and, more importantly, provides certificate of global optimality for the solution.</w:t>
+            </w:r>
             <w:bookmarkStart w:id="0" w:name="_GoBack"/>
             <w:bookmarkEnd w:id="0"/>
-          </w:p>
-        </w:tc>
-      </w:tr>
-      <w:tr>
-        <w:tc>
-          <w:tcPr>
-            <w:tcW w:w="9468" w:type="dxa"/>
-            <w:gridSpan w:val="6"/>
-          </w:tcPr>
-          <w:p>
-            <w:pPr>
-              <w:rPr>
-                <w:rFonts w:ascii="Garamond" w:hAnsi="Garamond"/>
-                <w:sz w:val="24"/>
-                <w:szCs w:val="24"/>
-              </w:rPr>
-            </w:pPr>
-          </w:p>
-        </w:tc>
-      </w:tr>
-      <w:tr>
-        <w:tc>
-          <w:tcPr>
-            <w:tcW w:w="9468" w:type="dxa"/>
-            <w:gridSpan w:val="6"/>
-          </w:tcPr>
-          <w:p>
-            <w:pPr>
-              <w:rPr>
-                <w:rFonts w:ascii="Garamond" w:hAnsi="Garamond"/>
-                <w:sz w:val="24"/>
-                <w:szCs w:val="24"/>
-              </w:rPr>
-            </w:pPr>
-            <w:r>
-              <w:rPr>
-                <w:rFonts w:ascii="Garamond" w:hAnsi="Garamond"/>
-                <w:b/>
-                <w:sz w:val="24"/>
-                <w:szCs w:val="24"/>
-              </w:rPr>
-              <w:lastRenderedPageBreak/>
-              <w:t>Work in Progress</w:t>
-            </w:r>
-            <w:r>
-              <w:rPr>
-                <w:rFonts w:ascii="Garamond" w:hAnsi="Garamond"/>
-                <w:b/>
-                <w:sz w:val="24"/>
-                <w:szCs w:val="24"/>
-              </w:rPr>
-              <w:t>:</w:t>
-            </w:r>
-          </w:p>
-        </w:tc>
-      </w:tr>
-      <w:tr>
-        <w:tc>
-          <w:tcPr>
-            <w:tcW w:w="9468" w:type="dxa"/>
-            <w:gridSpan w:val="6"/>
-          </w:tcPr>
-          <w:p>
-            <w:pPr>
-              <w:rPr>
-                <w:rFonts w:ascii="Garamond" w:hAnsi="Garamond"/>
-                <w:sz w:val="24"/>
-                <w:szCs w:val="24"/>
-              </w:rPr>
-            </w:pPr>
-            <w:r>
-              <w:rPr>
-                <w:rFonts w:ascii="Garamond" w:hAnsi="Garamond" w:hint="eastAsia"/>
-                <w:sz w:val="24"/>
-                <w:szCs w:val="24"/>
-              </w:rPr>
-              <w:t>“</w:t>
-            </w:r>
-            <w:r>
-              <w:rPr>
-                <w:rFonts w:ascii="Garamond" w:hAnsi="Garamond"/>
-                <w:sz w:val="24"/>
-                <w:szCs w:val="24"/>
-              </w:rPr>
-              <w:t>Global optimization algorithm for interactive fixed effect models</w:t>
-            </w:r>
-            <w:r>
-              <w:rPr>
-                <w:rFonts w:ascii="Garamond" w:hAnsi="Garamond"/>
-                <w:sz w:val="24"/>
-                <w:szCs w:val="24"/>
-              </w:rPr>
-              <w:t>”</w:t>
-            </w:r>
-          </w:p>
-          <w:p>
-            <w:pPr>
-              <w:rPr>
-                <w:rFonts w:ascii="Garamond" w:hAnsi="Garamond"/>
-                <w:sz w:val="24"/>
-                <w:szCs w:val="24"/>
-              </w:rPr>
-            </w:pPr>
-            <w:r>
-              <w:rPr>
-                <w:rFonts w:ascii="Garamond" w:hAnsi="Garamond"/>
-                <w:sz w:val="24"/>
-                <w:szCs w:val="24"/>
-              </w:rPr>
-              <w:t>This paper proposes a novel estimation algorithm for interactive fixed effect models, namely linear fixed effect models in which individual and time fixed effects appear multiplicatively. A serious computational challenge faced by interactive fixed effect models is that the least squares estimator requires a researcher to globally minimize a non-convex objective function. This challenge requires the researcher to minimize the least squares criterion with multiple starting values, and yet the researcher is not convinced of the solution's global optimality. This paper proposes an estimation algorithm that globally minimize the least squares criterion. The algorithm does not depend on the starting value and, more importantly, provides certificate of global optimality for the solution.</w:t>
-            </w:r>
           </w:p>
         </w:tc>
       </w:tr>

</xml_diff>

<commit_message>
update cv and jmp
</commit_message>
<xml_diff>
--- a/data/cv/CVTemplate.3-wooyong.docx
+++ b/data/cv/CVTemplate.3-wooyong.docx
@@ -3592,8 +3592,17 @@
                 <w:sz w:val="24"/>
                 <w:szCs w:val="24"/>
               </w:rPr>
-              <w:t>This paper studies dynamic panel data linear models that allow for multiplicative and additive heterogeneity in a short panel setting, by allowing both the coefficients and the intercept to be individual-specific. I show that the model is not point-identified and yet partially identified, and I characterize the sharp identified sets of the mean, variance and distribution itself of the partial effect distribution. The characterization applies to both discrete and continuous data. A computationally feasible estimation and inference procedure is proposed, which is based on a fast and exact global polynomial optimization algorithm. The method is applied to study life-cycle earnings and consumption dynamics of U.S. households in the Panel Study of Income Dynamics (PSID) dataset. The estimation results suggest that there is large heterogeneity in earnings persistence and the earnings elasticity of consumption and that there is a strong correlation between the two. Calibration of a life-cycle model suggests that heterogeneity in asset-related factors such as interest rate or discount rate is required to accurately describe real-world consumption and savings behavior.</w:t>
-            </w:r>
+              <w:t>This paper studies dynamic panel data linear models that allow multiplicative and additive heterogeneity in a short panel context by allowing both the coefficients and intercept to be individual-specific. I show that the model is not point-identified and yet partially identified, and I characterize the sharp identified sets of the mean, variance, and distribution of the partial effect distribution. The characterization applies to both discrete and continuous data. A computationally feasible estimation and inference procedure is proposed, based on a fast and exact global polynomial optimization algorithm. The method is applied to study lifecycle earnings and consumption dynamics in U.S. households in the Panel Study of Income Dynamics (PSID) dataset. Results suggest large heterogeneity in earnings persistence and earnings elasticity of consumption, and a strong correlation between the two. Calibration of the lifecycle model suggests that heterogeneity in asset-related factors, such as interest or discount rates, is required to describe real-world consumption and savings behaviors accurately.</w:t>
+            </w:r>
+          </w:p>
+          <w:p>
+            <w:pPr>
+              <w:rPr>
+                <w:rFonts w:ascii="Garamond" w:hAnsi="Garamond"/>
+                <w:sz w:val="24"/>
+                <w:szCs w:val="24"/>
+              </w:rPr>
+            </w:pPr>
           </w:p>
         </w:tc>
       </w:tr>
@@ -3703,77 +3712,205 @@
                 <w:sz w:val="24"/>
                 <w:szCs w:val="24"/>
               </w:rPr>
-              <w:t>This paper proposes a simple and yet a very effective estimation algorithm for interactive fixed effect models, namely linear fixed effect models in which individual and time fixed effects appear multiplicatively. An important computational issue faced by interactive fixed effect models is that the least squares estimator requires a researcher to globally minimize a non-convex objective function. This requires the researcher to minimize the least squares criterion with multiple starting values, and yet the researcher is not convinced of the solution's global optimality. This paper proposes an estimation algorithm that globally minimize the least squares criterion. The algorithm does not depend on the starting value and, more importantly, provides certificate of global optimality for the solution.</w:t>
+              <w:t>This paper proposes a simple and yet a very effective estimation algorithm for interactive fixed effect models, namely linear fixed effect models in which individual and time fixed effects appear multiplicatively. An important computational issue faced by interactive fixed effect models is that the least squares estimator requires a researcher to globally minimize a non-convex objective function</w:t>
+            </w:r>
+            <w:r>
+              <w:rPr>
+                <w:rFonts w:ascii="Garamond" w:hAnsi="Garamond"/>
+                <w:sz w:val="24"/>
+                <w:szCs w:val="24"/>
+              </w:rPr>
+              <w:t>, which</w:t>
+            </w:r>
+            <w:r>
+              <w:rPr>
+                <w:rFonts w:ascii="Garamond" w:hAnsi="Garamond"/>
+                <w:sz w:val="24"/>
+                <w:szCs w:val="24"/>
+              </w:rPr>
+              <w:t xml:space="preserve"> requires the researcher to minimize the </w:t>
+            </w:r>
+            <w:r>
+              <w:rPr>
+                <w:rFonts w:ascii="Garamond" w:hAnsi="Garamond"/>
+                <w:sz w:val="24"/>
+                <w:szCs w:val="24"/>
+              </w:rPr>
+              <w:t xml:space="preserve">function </w:t>
+            </w:r>
+            <w:r>
+              <w:rPr>
+                <w:rFonts w:ascii="Garamond" w:hAnsi="Garamond"/>
+                <w:sz w:val="24"/>
+                <w:szCs w:val="24"/>
+              </w:rPr>
+              <w:t>with multiple starting values and yet the researcher is not convinced of the solution's global optimality. This paper proposes a</w:t>
+            </w:r>
+            <w:r>
+              <w:rPr>
+                <w:rFonts w:ascii="Garamond" w:hAnsi="Garamond"/>
+                <w:sz w:val="24"/>
+                <w:szCs w:val="24"/>
+              </w:rPr>
+              <w:t xml:space="preserve"> global </w:t>
+            </w:r>
+            <w:r>
+              <w:rPr>
+                <w:rFonts w:ascii="Garamond" w:hAnsi="Garamond"/>
+                <w:sz w:val="24"/>
+                <w:szCs w:val="24"/>
+              </w:rPr>
+              <w:t>estimation algorithm that does not depend on the starting value and, more importantly, provides certificate of global optimality for the solution.</w:t>
+            </w:r>
+          </w:p>
+        </w:tc>
+      </w:tr>
+      <w:tr>
+        <w:tc>
+          <w:tcPr>
+            <w:tcW w:w="9468" w:type="dxa"/>
+            <w:gridSpan w:val="6"/>
+          </w:tcPr>
+          <w:p>
+            <w:pPr>
+              <w:rPr>
+                <w:rFonts w:ascii="Garamond" w:hAnsi="Garamond"/>
+                <w:sz w:val="24"/>
+                <w:szCs w:val="24"/>
+              </w:rPr>
+            </w:pPr>
+          </w:p>
+        </w:tc>
+      </w:tr>
+      <w:tr>
+        <w:tc>
+          <w:tcPr>
+            <w:tcW w:w="9468" w:type="dxa"/>
+            <w:gridSpan w:val="6"/>
+          </w:tcPr>
+          <w:p>
+            <w:pPr>
+              <w:rPr>
+                <w:rFonts w:ascii="Garamond" w:hAnsi="Garamond"/>
+                <w:sz w:val="24"/>
+                <w:szCs w:val="24"/>
+              </w:rPr>
+            </w:pPr>
+            <w:r>
+              <w:rPr>
+                <w:rFonts w:ascii="Garamond" w:hAnsi="Garamond" w:hint="eastAsia"/>
+                <w:sz w:val="24"/>
+                <w:szCs w:val="24"/>
+              </w:rPr>
+              <w:t>“</w:t>
+            </w:r>
+            <w:r>
+              <w:rPr>
+                <w:rFonts w:ascii="Garamond" w:hAnsi="Garamond"/>
+                <w:sz w:val="24"/>
+                <w:szCs w:val="24"/>
+              </w:rPr>
+              <w:t>Identification and estimation of binary choice models with heterogeneous state dependence and partial effects”</w:t>
+            </w:r>
+          </w:p>
+          <w:p>
+            <w:pPr>
+              <w:rPr>
+                <w:rFonts w:ascii="Garamond" w:hAnsi="Garamond"/>
+                <w:sz w:val="24"/>
+                <w:szCs w:val="24"/>
+              </w:rPr>
+            </w:pPr>
+            <w:r>
+              <w:rPr>
+                <w:rFonts w:ascii="Garamond" w:hAnsi="Garamond"/>
+                <w:sz w:val="24"/>
+                <w:szCs w:val="24"/>
+              </w:rPr>
+              <w:t xml:space="preserve">This paper studies panel data binary choice models that allow for unobserved heterogeneity in state dependence and partial effect of regressors. Existing literature on panel data binary choice models allow the level of linear index to be individual-specific. This paper studies binary choice models that also allow the coefficients on lagged outcomes and regressors to be individual-specific, hence allowing for heterogeneity in state dependence and partial effects. I characterize the sharp identified sets of causal parameters such as average marginal effects, where the characterization </w:t>
+            </w:r>
+            <w:r>
+              <w:rPr>
+                <w:rFonts w:ascii="Garamond" w:hAnsi="Garamond"/>
+                <w:sz w:val="24"/>
+                <w:szCs w:val="24"/>
+              </w:rPr>
+              <w:t>applies to both</w:t>
+            </w:r>
+            <w:r>
+              <w:rPr>
+                <w:rFonts w:ascii="Garamond" w:hAnsi="Garamond"/>
+                <w:sz w:val="24"/>
+                <w:szCs w:val="24"/>
+              </w:rPr>
+              <w:t xml:space="preserve"> discrete </w:t>
+            </w:r>
+            <w:r>
+              <w:rPr>
+                <w:rFonts w:ascii="Garamond" w:hAnsi="Garamond"/>
+                <w:sz w:val="24"/>
+                <w:szCs w:val="24"/>
+              </w:rPr>
+              <w:t>and</w:t>
+            </w:r>
+            <w:r>
+              <w:rPr>
+                <w:rFonts w:ascii="Garamond" w:hAnsi="Garamond"/>
+                <w:sz w:val="24"/>
+                <w:szCs w:val="24"/>
+              </w:rPr>
+              <w:t xml:space="preserve"> continuous</w:t>
+            </w:r>
+            <w:r>
+              <w:rPr>
+                <w:rFonts w:ascii="Garamond" w:hAnsi="Garamond"/>
+                <w:sz w:val="24"/>
+                <w:szCs w:val="24"/>
+              </w:rPr>
+              <w:t xml:space="preserve"> regressors</w:t>
+            </w:r>
+            <w:r>
+              <w:rPr>
+                <w:rFonts w:ascii="Garamond" w:hAnsi="Garamond"/>
+                <w:sz w:val="24"/>
+                <w:szCs w:val="24"/>
+              </w:rPr>
+              <w:t>. A</w:t>
+            </w:r>
+            <w:r>
+              <w:rPr>
+                <w:rFonts w:ascii="Garamond" w:hAnsi="Garamond"/>
+                <w:sz w:val="24"/>
+                <w:szCs w:val="24"/>
+              </w:rPr>
+              <w:t xml:space="preserve"> computationally feasible</w:t>
+            </w:r>
+            <w:r>
+              <w:rPr>
+                <w:rFonts w:ascii="Garamond" w:hAnsi="Garamond"/>
+                <w:sz w:val="24"/>
+                <w:szCs w:val="24"/>
+              </w:rPr>
+              <w:t xml:space="preserve"> estimation </w:t>
+            </w:r>
+            <w:r>
+              <w:rPr>
+                <w:rFonts w:ascii="Garamond" w:hAnsi="Garamond"/>
+                <w:sz w:val="24"/>
+                <w:szCs w:val="24"/>
+              </w:rPr>
+              <w:t xml:space="preserve">and inference </w:t>
+            </w:r>
+            <w:r>
+              <w:rPr>
+                <w:rFonts w:ascii="Garamond" w:hAnsi="Garamond"/>
+                <w:sz w:val="24"/>
+                <w:szCs w:val="24"/>
+              </w:rPr>
+              <w:t>method for the identified set is proposed.</w:t>
             </w:r>
             <w:bookmarkStart w:id="0" w:name="_GoBack"/>
             <w:bookmarkEnd w:id="0"/>
-          </w:p>
-        </w:tc>
-      </w:tr>
-      <w:tr>
-        <w:tc>
-          <w:tcPr>
-            <w:tcW w:w="9468" w:type="dxa"/>
-            <w:gridSpan w:val="6"/>
-          </w:tcPr>
-          <w:p>
-            <w:pPr>
-              <w:rPr>
-                <w:rFonts w:ascii="Garamond" w:hAnsi="Garamond"/>
-                <w:sz w:val="24"/>
-                <w:szCs w:val="24"/>
-              </w:rPr>
-            </w:pPr>
-          </w:p>
-        </w:tc>
-      </w:tr>
-      <w:tr>
-        <w:tc>
-          <w:tcPr>
-            <w:tcW w:w="9468" w:type="dxa"/>
-            <w:gridSpan w:val="6"/>
-          </w:tcPr>
-          <w:p>
-            <w:pPr>
-              <w:rPr>
-                <w:rFonts w:ascii="Garamond" w:hAnsi="Garamond"/>
-                <w:sz w:val="24"/>
-                <w:szCs w:val="24"/>
-              </w:rPr>
-            </w:pPr>
-            <w:r>
-              <w:rPr>
-                <w:rFonts w:ascii="Garamond" w:hAnsi="Garamond" w:hint="eastAsia"/>
-                <w:sz w:val="24"/>
-                <w:szCs w:val="24"/>
-              </w:rPr>
-              <w:t>“</w:t>
-            </w:r>
-            <w:r>
-              <w:rPr>
-                <w:rFonts w:ascii="Garamond" w:hAnsi="Garamond"/>
-                <w:sz w:val="24"/>
-                <w:szCs w:val="24"/>
-              </w:rPr>
-              <w:t>Identification and estimation of binary choice models with heterogeneous state dependence and partial effects”</w:t>
-            </w:r>
-          </w:p>
-          <w:p>
-            <w:pPr>
-              <w:rPr>
-                <w:rFonts w:ascii="Garamond" w:hAnsi="Garamond"/>
-                <w:sz w:val="24"/>
-                <w:szCs w:val="24"/>
-              </w:rPr>
-            </w:pPr>
-            <w:r>
-              <w:rPr>
-                <w:rFonts w:ascii="Garamond" w:hAnsi="Garamond"/>
-                <w:sz w:val="24"/>
-                <w:szCs w:val="24"/>
-              </w:rPr>
-              <w:t>This paper studies panel data binary choice models that allow for unobserved heterogeneity in state dependence and partial effect of regressors. Existing literature on panel data binary choice models allow the level of linear index to be individual-specific. This paper studies binary choice models that also allow the coefficients on lagged outcomes and regressors to be individual-specific, hence allowing for heterogeneity in state dependence and partial effects. I characterize the sharp identified sets of causal parameters such as average marginal effects, where the characterization allows the regressors to be discrete or continuous. An estimation method for the identified set is proposed.</w:t>
-            </w:r>
           </w:p>
         </w:tc>
       </w:tr>

</xml_diff>